<commit_message>
Reincorporate changes on tables chapter
</commit_message>
<xml_diff>
--- a/nostarch/word/05-tables_cleanup-dk.docx
+++ b/nostarch/word/05-tables_cleanup-dk.docx
@@ -20,6 +20,8 @@
       <w:pPr>
         <w:pStyle w:val="ChapterIntro"/>
       </w:pPr>
+      <w:bookmarkStart w:id="1" w:name="OLE_LINK6"/>
+      <w:bookmarkStart w:id="2" w:name="OLE_LINK7"/>
       <w:r>
         <w:t xml:space="preserve">In his book </w:t>
       </w:r>
@@ -35,7 +37,7 @@
       <w:r>
         <w:t xml:space="preserve">, Claus Wilke writes that </w:t>
       </w:r>
-      <w:del w:id="1" w:author="Frances" w:date="2023-06-01T11:19:00Z">
+      <w:del w:id="3" w:author="Frances" w:date="2023-06-01T11:19:00Z">
         <w:r>
           <w:delText>“</w:delText>
         </w:r>
@@ -43,7 +45,7 @@
       <w:r>
         <w:t xml:space="preserve">tables are </w:t>
       </w:r>
-      <w:ins w:id="2" w:author="Frances" w:date="2023-06-01T11:19:00Z">
+      <w:ins w:id="4" w:author="Frances" w:date="2023-06-01T11:19:00Z">
         <w:r>
           <w:t>“</w:t>
         </w:r>
@@ -55,22 +57,6 @@
     <w:p>
       <w:pPr>
         <w:pStyle w:val="Body"/>
-        <w:pPrChange w:id="3" w:author="Frances" w:date="2023-06-01T11:31:00Z">
-          <w:pPr>
-            <w:pStyle w:val="BodyA"/>
-          </w:pPr>
-        </w:pPrChange>
-      </w:pPr>
-      <w:r>
-        <w:t>Tables should not be data dumps devoid of design. While bars, lines, and points in graphs are visualizations, so too are numbers in a table, and we should care about their appearance. As an example, take a look at the tables made by reputable news sources; data dumps these are not. Media organizations, whose job it is to communicate effectively, pay a lot of attention to table design. But elsewhere, because of tables’ apparent simplicity, Wilke writes, “they may not always receive the attention they need.”</w:t>
-      </w:r>
-    </w:p>
-    <w:p>
-      <w:pPr>
-        <w:pStyle w:val="Body"/>
-        <w:rPr>
-          <w:del w:id="4" w:author="Frances" w:date="2023-06-01T11:20:00Z"/>
-        </w:rPr>
         <w:pPrChange w:id="5" w:author="Frances" w:date="2023-06-01T11:31:00Z">
           <w:pPr>
             <w:pStyle w:val="BodyA"/>
@@ -78,9 +64,25 @@
         </w:pPrChange>
       </w:pPr>
       <w:r>
+        <w:t>Tables should not be data dumps devoid of design. While bars, lines, and points in graphs are visualizations, so too are numbers in a table, and we should care about their appearance. As an example, take a look at the tables made by reputable news sources; data dumps these are not. Media organizations, whose job it is to communicate effectively, pay a lot of attention to table design. But elsewhere, because of tables’ apparent simplicity, Wilke writes, “they may not always receive the attention they need.”</w:t>
+      </w:r>
+    </w:p>
+    <w:p>
+      <w:pPr>
+        <w:pStyle w:val="Body"/>
+        <w:rPr>
+          <w:del w:id="6" w:author="Frances" w:date="2023-06-01T11:20:00Z"/>
+        </w:rPr>
+        <w:pPrChange w:id="7" w:author="Frances" w:date="2023-06-01T11:31:00Z">
+          <w:pPr>
+            <w:pStyle w:val="BodyA"/>
+          </w:pPr>
+        </w:pPrChange>
+      </w:pPr>
+      <w:r>
         <w:t>Many people use Microsoft Word to make tables, a strategy that has potential pitfalls. Wilke found that his version of Word included 105 built-in table styles. Of those, around 80 percent</w:t>
       </w:r>
-      <w:ins w:id="6" w:author="Frances" w:date="2023-06-01T11:20:00Z">
+      <w:ins w:id="8" w:author="Frances" w:date="2023-06-01T11:20:00Z">
         <w:r>
           <w:t>, including the default style,</w:t>
         </w:r>
@@ -88,7 +90,7 @@
       <w:r>
         <w:t xml:space="preserve"> violated some key principle</w:t>
       </w:r>
-      <w:del w:id="7" w:author="Frances" w:date="2023-06-01T11:25:00Z">
+      <w:del w:id="9" w:author="Frances" w:date="2023-06-01T11:25:00Z">
         <w:r>
           <w:delText>s</w:delText>
         </w:r>
@@ -96,12 +98,12 @@
       <w:r>
         <w:t xml:space="preserve"> of table design</w:t>
       </w:r>
-      <w:ins w:id="8" w:author="Frances" w:date="2023-06-01T11:20:00Z">
+      <w:ins w:id="10" w:author="Frances" w:date="2023-06-01T11:20:00Z">
         <w:r>
           <w:t>.</w:t>
         </w:r>
       </w:ins>
-      <w:del w:id="9" w:author="Frances" w:date="2023-06-01T11:20:00Z">
+      <w:del w:id="11" w:author="Frances" w:date="2023-06-01T11:20:00Z">
         <w:r>
           <w:delText>:</w:delText>
         </w:r>
@@ -111,20 +113,20 @@
       <w:pPr>
         <w:pStyle w:val="Body"/>
         <w:rPr>
-          <w:del w:id="10" w:author="Frances" w:date="2023-06-01T11:20:00Z"/>
+          <w:del w:id="12" w:author="Frances" w:date="2023-06-01T11:20:00Z"/>
         </w:rPr>
-        <w:pPrChange w:id="11" w:author="Frances" w:date="2023-06-01T11:31:00Z">
+        <w:pPrChange w:id="13" w:author="Frances" w:date="2023-06-01T11:31:00Z">
           <w:pPr>
             <w:pStyle w:val="Blockquote"/>
           </w:pPr>
         </w:pPrChange>
       </w:pPr>
-      <w:del w:id="12" w:author="Frances" w:date="2023-06-01T11:20:00Z">
+      <w:del w:id="14" w:author="Frances" w:date="2023-06-01T11:20:00Z">
         <w:r>
           <w:delText>So if you pick a Microsoft Word table layout at random, you have an 80% chance of picking one that has issues. And if you pick the default, you will end up with a poorly formatted table every time.</w:delText>
         </w:r>
       </w:del>
-      <w:ins w:id="13" w:author="Frances" w:date="2023-06-01T11:20:00Z">
+      <w:ins w:id="15" w:author="Frances" w:date="2023-06-01T11:20:00Z">
         <w:r>
           <w:t xml:space="preserve"> </w:t>
         </w:r>
@@ -134,32 +136,32 @@
       <w:pPr>
         <w:pStyle w:val="Body"/>
         <w:rPr>
-          <w:ins w:id="14" w:author="Frances" w:date="2023-06-01T11:20:00Z"/>
+          <w:ins w:id="16" w:author="Frances" w:date="2023-06-01T11:20:00Z"/>
         </w:rPr>
-        <w:pPrChange w:id="15" w:author="Frances" w:date="2023-06-01T11:31:00Z">
+        <w:pPrChange w:id="17" w:author="Frances" w:date="2023-06-01T11:31:00Z">
           <w:pPr>
             <w:pStyle w:val="BodyA"/>
           </w:pPr>
         </w:pPrChange>
       </w:pPr>
       <w:r>
-        <w:lastRenderedPageBreak/>
         <w:t xml:space="preserve">The good news is that R is a great tool for making high-quality tables. It has a number of packages for this purpose, and within these packages, several functions designed to make sure your tables follow important design principles. </w:t>
       </w:r>
     </w:p>
     <w:p>
       <w:pPr>
         <w:pStyle w:val="Body"/>
-        <w:pPrChange w:id="16" w:author="Frances" w:date="2023-06-01T11:31:00Z">
+        <w:pPrChange w:id="18" w:author="Frances" w:date="2023-06-01T11:31:00Z">
           <w:pPr>
             <w:pStyle w:val="BodyContinued"/>
           </w:pPr>
         </w:pPrChange>
       </w:pPr>
       <w:r>
+        <w:lastRenderedPageBreak/>
         <w:t>Moreover, if you’re writing reports in R</w:t>
       </w:r>
-      <w:ins w:id="17" w:author="David Keyes" w:date="2023-03-23T08:00:00Z">
+      <w:ins w:id="19" w:author="David Keyes" w:date="2023-03-23T08:00:00Z">
         <w:r>
           <w:t xml:space="preserve"> </w:t>
         </w:r>
@@ -182,7 +184,7 @@
     <w:p>
       <w:pPr>
         <w:pStyle w:val="Body"/>
-        <w:pPrChange w:id="18" w:author="Frances" w:date="2023-06-01T11:31:00Z">
+        <w:pPrChange w:id="20" w:author="Frances" w:date="2023-06-01T11:31:00Z">
           <w:pPr>
             <w:pStyle w:val="BodyA"/>
           </w:pPr>
@@ -191,12 +193,12 @@
       <w:r>
         <w:t xml:space="preserve">This chapter examines </w:t>
       </w:r>
-      <w:del w:id="19" w:author="Frances" w:date="2023-06-01T11:21:00Z">
+      <w:del w:id="21" w:author="Frances" w:date="2023-06-01T11:21:00Z">
         <w:r>
           <w:delText xml:space="preserve">these </w:delText>
         </w:r>
       </w:del>
-      <w:ins w:id="20" w:author="Frances" w:date="2023-06-01T11:21:00Z">
+      <w:ins w:id="22" w:author="Frances" w:date="2023-06-01T11:21:00Z">
         <w:r>
           <w:t xml:space="preserve">table </w:t>
         </w:r>
@@ -223,17 +225,19 @@
       <w:pPr>
         <w:pStyle w:val="HeadA"/>
       </w:pPr>
-      <w:bookmarkStart w:id="21" w:name="_Toc"/>
-      <w:bookmarkStart w:id="22" w:name="tabledesignprinciples"/>
+      <w:bookmarkStart w:id="23" w:name="_Toc"/>
+      <w:bookmarkStart w:id="24" w:name="tabledesignprinciples"/>
+      <w:bookmarkEnd w:id="1"/>
+      <w:bookmarkEnd w:id="2"/>
       <w:r>
         <w:t>Creating a Data Frame</w:t>
       </w:r>
-      <w:bookmarkEnd w:id="21"/>
+      <w:bookmarkEnd w:id="23"/>
     </w:p>
     <w:p>
       <w:pPr>
         <w:pStyle w:val="Body"/>
-        <w:pPrChange w:id="23" w:author="Frances" w:date="2023-06-01T11:31:00Z">
+        <w:pPrChange w:id="25" w:author="Frances" w:date="2023-06-01T11:31:00Z">
           <w:pPr>
             <w:pStyle w:val="BodyA"/>
           </w:pPr>
@@ -242,7 +246,7 @@
       <w:r>
         <w:t>We’ll begin by creating a data frame that we can use to make tables throughout this chapter.</w:t>
       </w:r>
-      <w:bookmarkEnd w:id="22"/>
+      <w:bookmarkEnd w:id="24"/>
       <w:r>
         <w:t xml:space="preserve"> First, let’s load the packages we need. We’ll rely on the </w:t>
       </w:r>
@@ -268,8 +272,13 @@
       </w:r>
       <w:proofErr w:type="spellEnd"/>
       <w:r>
-        <w:t xml:space="preserve"> for the data we’ll use, and </w:t>
-      </w:r>
+        <w:t xml:space="preserve"> for the data we’ll use, </w:t>
+      </w:r>
+      <w:del w:id="26" w:author="David Keyes" w:date="2023-06-29T10:28:00Z">
+        <w:r>
+          <w:delText xml:space="preserve">and </w:delText>
+        </w:r>
+      </w:del>
       <w:proofErr w:type="spellStart"/>
       <w:r>
         <w:rPr>
@@ -281,7 +290,36 @@
       </w:r>
       <w:proofErr w:type="spellEnd"/>
       <w:r>
-        <w:t xml:space="preserve"> to make the tables:</w:t>
+        <w:t xml:space="preserve"> to make the tables</w:t>
+      </w:r>
+      <w:ins w:id="27" w:author="David Keyes" w:date="2023-06-29T10:28:00Z">
+        <w:r>
+          <w:t xml:space="preserve">, and </w:t>
+        </w:r>
+        <w:proofErr w:type="spellStart"/>
+        <w:r>
+          <w:rPr>
+            <w:rFonts w:ascii="Courier New" w:hAnsi="Courier New"/>
+            <w:color w:val="3366FF"/>
+            <w:u w:color="3366FF"/>
+          </w:rPr>
+          <w:t>gt</w:t>
+        </w:r>
+        <w:r>
+          <w:rPr>
+            <w:rFonts w:ascii="Courier New" w:hAnsi="Courier New"/>
+            <w:color w:val="3366FF"/>
+            <w:u w:color="3366FF"/>
+          </w:rPr>
+          <w:t>Extras</w:t>
+        </w:r>
+        <w:proofErr w:type="spellEnd"/>
+        <w:r>
+          <w:t xml:space="preserve"> to do some formatting on our tables</w:t>
+        </w:r>
+      </w:ins>
+      <w:r>
+        <w:t>:</w:t>
       </w:r>
     </w:p>
     <w:p>
@@ -343,12 +381,14 @@
     <w:p>
       <w:pPr>
         <w:pStyle w:val="Body"/>
-        <w:pPrChange w:id="24" w:author="Frances" w:date="2023-06-01T11:31:00Z">
+        <w:pPrChange w:id="28" w:author="Frances" w:date="2023-06-01T11:31:00Z">
           <w:pPr>
             <w:pStyle w:val="BodyA"/>
           </w:pPr>
         </w:pPrChange>
       </w:pPr>
+      <w:bookmarkStart w:id="29" w:name="OLE_LINK8"/>
+      <w:bookmarkStart w:id="30" w:name="OLE_LINK9"/>
       <w:r>
         <w:t xml:space="preserve">As we saw in </w:t>
       </w:r>
@@ -389,7 +429,7 @@
       <w:r>
         <w:t xml:space="preserve"> data has many years, but we </w:t>
       </w:r>
-      <w:del w:id="25" w:author="Frances" w:date="2023-06-01T11:27:00Z">
+      <w:del w:id="31" w:author="Frances" w:date="2023-06-01T11:27:00Z">
         <w:r>
           <w:delText xml:space="preserve">only </w:delText>
         </w:r>
@@ -397,7 +437,7 @@
       <w:r>
         <w:t xml:space="preserve">need </w:t>
       </w:r>
-      <w:ins w:id="26" w:author="Frances" w:date="2023-06-01T11:27:00Z">
+      <w:ins w:id="32" w:author="Frances" w:date="2023-06-01T11:27:00Z">
         <w:r>
           <w:t xml:space="preserve">only </w:t>
         </w:r>
@@ -405,12 +445,12 @@
       <w:r>
         <w:t>a few to demonstrate table-making principles. Here</w:t>
       </w:r>
-      <w:ins w:id="27" w:author="Frances" w:date="2023-06-01T11:27:00Z">
+      <w:ins w:id="33" w:author="Frances" w:date="2023-06-01T11:27:00Z">
         <w:r>
           <w:t xml:space="preserve"> i</w:t>
         </w:r>
       </w:ins>
-      <w:del w:id="28" w:author="Frances" w:date="2023-06-01T11:27:00Z">
+      <w:del w:id="34" w:author="Frances" w:date="2023-06-01T11:27:00Z">
         <w:r>
           <w:delText>’</w:delText>
         </w:r>
@@ -432,6 +472,8 @@
         <w:t xml:space="preserve">: </w:t>
       </w:r>
     </w:p>
+    <w:bookmarkEnd w:id="29"/>
+    <w:bookmarkEnd w:id="30"/>
     <w:p>
       <w:pPr>
         <w:pStyle w:val="Code"/>
@@ -621,7 +663,7 @@
     <w:p>
       <w:pPr>
         <w:pStyle w:val="Body"/>
-        <w:pPrChange w:id="29" w:author="Frances" w:date="2023-06-01T11:31:00Z">
+        <w:pPrChange w:id="35" w:author="Frances" w:date="2023-06-01T11:31:00Z">
           <w:pPr>
             <w:pStyle w:val="BodyA"/>
           </w:pPr>
@@ -715,7 +757,6 @@
         <w:pStyle w:val="Code"/>
       </w:pPr>
       <w:r>
-        <w:lastRenderedPageBreak/>
         <w:t>#&gt; 2 Albania      1601.  3313.  2497.</w:t>
       </w:r>
     </w:p>
@@ -738,13 +779,14 @@
     <w:p>
       <w:pPr>
         <w:pStyle w:val="Body"/>
-        <w:pPrChange w:id="30" w:author="Frances" w:date="2023-06-01T11:31:00Z">
+        <w:pPrChange w:id="36" w:author="Frances" w:date="2023-06-01T11:31:00Z">
           <w:pPr>
             <w:pStyle w:val="BodyA"/>
           </w:pPr>
         </w:pPrChange>
       </w:pPr>
       <w:r>
+        <w:lastRenderedPageBreak/>
         <w:t>Now that we have some data, let’s use it to make a table.</w:t>
       </w:r>
     </w:p>
@@ -752,16 +794,16 @@
       <w:pPr>
         <w:pStyle w:val="HeadA"/>
       </w:pPr>
-      <w:bookmarkStart w:id="31" w:name="_Toc1"/>
+      <w:bookmarkStart w:id="37" w:name="_Toc1"/>
       <w:r>
         <w:t>Table Design Principles</w:t>
       </w:r>
-      <w:bookmarkEnd w:id="31"/>
+      <w:bookmarkEnd w:id="37"/>
     </w:p>
     <w:p>
       <w:pPr>
         <w:pStyle w:val="Body"/>
-        <w:pPrChange w:id="32" w:author="Frances" w:date="2023-06-01T11:31:00Z">
+        <w:pPrChange w:id="38" w:author="Frances" w:date="2023-06-01T11:31:00Z">
           <w:pPr>
             <w:pStyle w:val="BodyA"/>
           </w:pPr>
@@ -775,16 +817,16 @@
       <w:pPr>
         <w:pStyle w:val="HeadB"/>
       </w:pPr>
-      <w:bookmarkStart w:id="33" w:name="_Toc2"/>
+      <w:bookmarkStart w:id="39" w:name="_Toc2"/>
       <w:r>
         <w:t>Principle One: Minimize Clutter</w:t>
       </w:r>
-      <w:bookmarkEnd w:id="33"/>
+      <w:bookmarkEnd w:id="39"/>
     </w:p>
     <w:p>
       <w:pPr>
         <w:pStyle w:val="Body"/>
-        <w:pPrChange w:id="34" w:author="Frances" w:date="2023-06-01T11:31:00Z">
+        <w:pPrChange w:id="40" w:author="Frances" w:date="2023-06-01T11:31:00Z">
           <w:pPr>
             <w:pStyle w:val="BodyA"/>
           </w:pPr>
@@ -855,7 +897,7 @@
     <w:p>
       <w:pPr>
         <w:pStyle w:val="CaptionLine"/>
-        <w:pPrChange w:id="35" w:author="Frances" w:date="2023-06-01T11:28:00Z">
+        <w:pPrChange w:id="41" w:author="Frances" w:date="2023-06-01T11:28:00Z">
           <w:pPr>
             <w:pStyle w:val="CaptionLine"/>
             <w:numPr>
@@ -877,7 +919,7 @@
     <w:p>
       <w:pPr>
         <w:pStyle w:val="Body"/>
-        <w:pPrChange w:id="36" w:author="Frances" w:date="2023-06-01T11:31:00Z">
+        <w:pPrChange w:id="42" w:author="Frances" w:date="2023-06-01T11:31:00Z">
           <w:pPr>
             <w:pStyle w:val="BodyA"/>
           </w:pPr>
@@ -949,7 +991,7 @@
     <w:p>
       <w:pPr>
         <w:pStyle w:val="CaptionLine"/>
-        <w:pPrChange w:id="37" w:author="Frances" w:date="2023-06-01T11:28:00Z">
+        <w:pPrChange w:id="43" w:author="Frances" w:date="2023-06-01T11:28:00Z">
           <w:pPr>
             <w:pStyle w:val="CaptionLine"/>
             <w:numPr>
@@ -974,7 +1016,7 @@
     <w:p>
       <w:pPr>
         <w:pStyle w:val="Body"/>
-        <w:pPrChange w:id="38" w:author="Frances" w:date="2023-06-01T11:31:00Z">
+        <w:pPrChange w:id="44" w:author="Frances" w:date="2023-06-01T11:31:00Z">
           <w:pPr>
             <w:pStyle w:val="BodyA"/>
           </w:pPr>
@@ -996,7 +1038,7 @@
       <w:r>
         <w:t xml:space="preserve"> uses good table design principles by default, and this</w:t>
       </w:r>
-      <w:ins w:id="39" w:author="Frances" w:date="2023-06-01T11:29:00Z">
+      <w:ins w:id="45" w:author="Frances" w:date="2023-06-01T11:29:00Z">
         <w:r>
           <w:t xml:space="preserve"> guideline</w:t>
         </w:r>
@@ -1086,7 +1128,7 @@
     <w:p>
       <w:pPr>
         <w:pStyle w:val="Body"/>
-        <w:pPrChange w:id="40" w:author="Frances" w:date="2023-06-01T11:31:00Z">
+        <w:pPrChange w:id="46" w:author="Frances" w:date="2023-06-01T11:31:00Z">
           <w:pPr>
             <w:pStyle w:val="BodyA"/>
           </w:pPr>
@@ -1095,7 +1137,7 @@
       <w:r>
         <w:t>To add gridlines to every part of the example, we would have to add additional code. Here, the code that follows</w:t>
       </w:r>
-      <w:ins w:id="41" w:author="Frances" w:date="2023-06-01T11:29:00Z">
+      <w:ins w:id="47" w:author="Frances" w:date="2023-06-01T11:29:00Z">
         <w:r>
           <w:t xml:space="preserve"> the</w:t>
         </w:r>
@@ -1134,7 +1176,7 @@
       <w:r>
         <w:t xml:space="preserve"> </w:t>
       </w:r>
-      <w:ins w:id="42" w:author="Frances" w:date="2023-06-01T11:29:00Z">
+      <w:ins w:id="48" w:author="Frances" w:date="2023-06-01T11:29:00Z">
         <w:r>
           <w:t xml:space="preserve">function </w:t>
         </w:r>
@@ -1418,7 +1460,7 @@
     <w:p>
       <w:pPr>
         <w:pStyle w:val="Body"/>
-        <w:pPrChange w:id="43" w:author="Frances" w:date="2023-06-01T11:31:00Z">
+        <w:pPrChange w:id="49" w:author="Frances" w:date="2023-06-01T11:31:00Z">
           <w:pPr>
             <w:pStyle w:val="BodyA"/>
           </w:pPr>
@@ -1543,7 +1585,7 @@
     <w:p>
       <w:pPr>
         <w:pStyle w:val="Body"/>
-        <w:pPrChange w:id="44" w:author="Frances" w:date="2023-06-01T11:31:00Z">
+        <w:pPrChange w:id="50" w:author="Frances" w:date="2023-06-01T11:31:00Z">
           <w:pPr>
             <w:pStyle w:val="BodyA"/>
           </w:pPr>
@@ -1733,7 +1775,7 @@
     <w:p>
       <w:pPr>
         <w:pStyle w:val="Body"/>
-        <w:pPrChange w:id="45" w:author="Frances" w:date="2023-06-01T11:31:00Z">
+        <w:pPrChange w:id="51" w:author="Frances" w:date="2023-06-01T11:31:00Z">
           <w:pPr>
             <w:pStyle w:val="BodyA"/>
           </w:pPr>
@@ -1804,7 +1846,7 @@
     <w:p>
       <w:pPr>
         <w:pStyle w:val="CaptionLine"/>
-        <w:pPrChange w:id="46" w:author="Frances" w:date="2023-06-01T11:30:00Z">
+        <w:pPrChange w:id="52" w:author="Frances" w:date="2023-06-01T11:30:00Z">
           <w:pPr>
             <w:pStyle w:val="CaptionLine"/>
             <w:numPr>
@@ -1819,7 +1861,7 @@
       <w:r>
         <w:t xml:space="preserve">A table with gridlines only on the header row and </w:t>
       </w:r>
-      <w:ins w:id="47" w:author="Frances" w:date="2023-06-01T11:30:00Z">
+      <w:ins w:id="53" w:author="Frances" w:date="2023-06-01T11:30:00Z">
         <w:r>
           <w:t xml:space="preserve">the </w:t>
         </w:r>
@@ -1831,7 +1873,7 @@
     <w:p>
       <w:pPr>
         <w:pStyle w:val="Body"/>
-        <w:pPrChange w:id="48" w:author="Frances" w:date="2023-06-01T11:31:00Z">
+        <w:pPrChange w:id="54" w:author="Frances" w:date="2023-06-01T11:31:00Z">
           <w:pPr>
             <w:pStyle w:val="BodyA"/>
           </w:pPr>
@@ -1858,16 +1900,16 @@
       <w:pPr>
         <w:pStyle w:val="HeadB"/>
       </w:pPr>
-      <w:bookmarkStart w:id="49" w:name="_Toc3"/>
+      <w:bookmarkStart w:id="55" w:name="_Toc3"/>
       <w:r>
         <w:t>Principle Two: Differentiate the Header from the Body</w:t>
       </w:r>
-      <w:bookmarkEnd w:id="49"/>
+      <w:bookmarkEnd w:id="55"/>
     </w:p>
     <w:p>
       <w:pPr>
         <w:pStyle w:val="Body"/>
-        <w:pPrChange w:id="50" w:author="Frances" w:date="2023-06-01T11:31:00Z">
+        <w:pPrChange w:id="56" w:author="Frances" w:date="2023-06-01T11:31:00Z">
           <w:pPr>
             <w:pStyle w:val="BodyA"/>
           </w:pPr>
@@ -1939,7 +1981,7 @@
     <w:p>
       <w:pPr>
         <w:pStyle w:val="CaptionLine"/>
-        <w:pPrChange w:id="51" w:author="Frances" w:date="2023-06-01T11:30:00Z">
+        <w:pPrChange w:id="57" w:author="Frances" w:date="2023-06-01T11:30:00Z">
           <w:pPr>
             <w:pStyle w:val="CaptionLine"/>
             <w:numPr>
@@ -1958,7 +2000,7 @@
     <w:p>
       <w:pPr>
         <w:pStyle w:val="Body"/>
-        <w:pPrChange w:id="52" w:author="Frances" w:date="2023-06-01T11:31:00Z">
+        <w:pPrChange w:id="58" w:author="Frances" w:date="2023-06-01T11:31:00Z">
           <w:pPr>
             <w:pStyle w:val="BodyA"/>
           </w:pPr>
@@ -2061,7 +2103,7 @@
     <w:p>
       <w:pPr>
         <w:pStyle w:val="Body"/>
-        <w:pPrChange w:id="53" w:author="Frances" w:date="2023-06-01T11:31:00Z">
+        <w:pPrChange w:id="59" w:author="Frances" w:date="2023-06-01T11:31:00Z">
           <w:pPr>
             <w:pStyle w:val="BodyA"/>
           </w:pPr>
@@ -2122,7 +2164,7 @@
       <w:r>
         <w:t xml:space="preserve"> function</w:t>
       </w:r>
-      <w:del w:id="54" w:author="Frances" w:date="2023-06-01T11:30:00Z">
+      <w:del w:id="60" w:author="Frances" w:date="2023-06-01T11:30:00Z">
         <w:r>
           <w:delText>,</w:delText>
         </w:r>
@@ -2130,12 +2172,12 @@
       <w:r>
         <w:t xml:space="preserve"> using two steps. First, we say that we want to alter the text</w:t>
       </w:r>
-      <w:ins w:id="55" w:author="Frances" w:date="2023-06-01T11:31:00Z">
+      <w:ins w:id="61" w:author="Frances" w:date="2023-06-01T11:31:00Z">
         <w:r>
           <w:t xml:space="preserve"> by</w:t>
         </w:r>
       </w:ins>
-      <w:del w:id="56" w:author="Frances" w:date="2023-06-01T11:30:00Z">
+      <w:del w:id="62" w:author="Frances" w:date="2023-06-01T11:30:00Z">
         <w:r>
           <w:delText>,</w:delText>
         </w:r>
@@ -2182,12 +2224,12 @@
       <w:r>
         <w:t xml:space="preserve"> function</w:t>
       </w:r>
-      <w:ins w:id="57" w:author="Frances" w:date="2023-06-01T11:31:00Z">
+      <w:ins w:id="63" w:author="Frances" w:date="2023-06-01T11:31:00Z">
         <w:r>
           <w:t xml:space="preserve"> to</w:t>
         </w:r>
       </w:ins>
-      <w:del w:id="58" w:author="Frances" w:date="2023-06-01T11:31:00Z">
+      <w:del w:id="64" w:author="Frances" w:date="2023-06-01T11:31:00Z">
         <w:r>
           <w:delText>, by</w:delText>
         </w:r>
@@ -2195,7 +2237,7 @@
       <w:r>
         <w:t xml:space="preserve"> set</w:t>
       </w:r>
-      <w:del w:id="59" w:author="Frances" w:date="2023-06-01T11:31:00Z">
+      <w:del w:id="65" w:author="Frances" w:date="2023-06-01T11:31:00Z">
         <w:r>
           <w:delText>ting</w:delText>
         </w:r>
@@ -2259,7 +2301,6 @@
         <w:rPr>
           <w:noProof/>
         </w:rPr>
-        <w:lastRenderedPageBreak/>
         <w:drawing>
           <wp:inline distT="0" distB="0" distL="0" distR="0" wp14:anchorId="0A2EC23C" wp14:editId="3EDE2F9E">
             <wp:extent cx="5334000" cy="2508496"/>
@@ -2305,7 +2346,7 @@
     <w:p>
       <w:pPr>
         <w:pStyle w:val="CaptionLine"/>
-        <w:pPrChange w:id="60" w:author="Frances" w:date="2023-06-01T11:31:00Z">
+        <w:pPrChange w:id="66" w:author="Frances" w:date="2023-06-01T11:31:00Z">
           <w:pPr>
             <w:pStyle w:val="CaptionLine"/>
             <w:numPr>
@@ -2324,13 +2365,14 @@
     <w:p>
       <w:pPr>
         <w:pStyle w:val="Body"/>
-        <w:pPrChange w:id="61" w:author="Frances" w:date="2023-06-01T11:31:00Z">
+        <w:pPrChange w:id="67" w:author="Frances" w:date="2023-06-01T11:31:00Z">
           <w:pPr>
             <w:pStyle w:val="BodyA"/>
           </w:pPr>
         </w:pPrChange>
       </w:pPr>
       <w:r>
+        <w:lastRenderedPageBreak/>
         <w:t xml:space="preserve">Let’s save this table as </w:t>
       </w:r>
       <w:proofErr w:type="spellStart"/>
@@ -2351,16 +2393,16 @@
       <w:pPr>
         <w:pStyle w:val="HeadB"/>
       </w:pPr>
-      <w:bookmarkStart w:id="62" w:name="_Toc4"/>
+      <w:bookmarkStart w:id="68" w:name="_Toc4"/>
       <w:r>
         <w:t>Principle Three: Align Appropriately</w:t>
       </w:r>
-      <w:bookmarkEnd w:id="62"/>
+      <w:bookmarkEnd w:id="68"/>
     </w:p>
     <w:p>
       <w:pPr>
         <w:pStyle w:val="Body"/>
-        <w:pPrChange w:id="63" w:author="Frances" w:date="2023-06-01T11:31:00Z">
+        <w:pPrChange w:id="69" w:author="Frances" w:date="2023-06-01T11:31:00Z">
           <w:pPr>
             <w:pStyle w:val="BodyA"/>
           </w:pPr>
@@ -2381,7 +2423,7 @@
     <w:p>
       <w:pPr>
         <w:pStyle w:val="Body"/>
-        <w:pPrChange w:id="64" w:author="Frances" w:date="2023-06-01T11:31:00Z">
+        <w:pPrChange w:id="70" w:author="Frances" w:date="2023-06-01T11:31:00Z">
           <w:pPr>
             <w:pStyle w:val="BodyA"/>
           </w:pPr>
@@ -2390,7 +2432,7 @@
       <w:r>
         <w:t xml:space="preserve">Let’s see this principle in action. In Figure 5-6, we’ve left-aligned </w:t>
       </w:r>
-      <w:ins w:id="65" w:author="Frances" w:date="2023-06-01T11:36:00Z">
+      <w:ins w:id="71" w:author="Frances" w:date="2023-06-01T11:36:00Z">
         <w:r>
           <w:t xml:space="preserve">the </w:t>
         </w:r>
@@ -2398,7 +2440,7 @@
       <w:r>
         <w:t>1952</w:t>
       </w:r>
-      <w:ins w:id="66" w:author="Frances" w:date="2023-06-01T11:36:00Z">
+      <w:ins w:id="72" w:author="Frances" w:date="2023-06-01T11:36:00Z">
         <w:r>
           <w:t xml:space="preserve"> column</w:t>
         </w:r>
@@ -2406,7 +2448,7 @@
       <w:r>
         <w:t xml:space="preserve">, center-aligned </w:t>
       </w:r>
-      <w:ins w:id="67" w:author="Frances" w:date="2023-06-01T11:36:00Z">
+      <w:ins w:id="73" w:author="Frances" w:date="2023-06-01T11:36:00Z">
         <w:r>
           <w:t xml:space="preserve">the </w:t>
         </w:r>
@@ -2414,7 +2456,7 @@
       <w:r>
         <w:t>1972</w:t>
       </w:r>
-      <w:ins w:id="68" w:author="Frances" w:date="2023-06-01T11:36:00Z">
+      <w:ins w:id="74" w:author="Frances" w:date="2023-06-01T11:36:00Z">
         <w:r>
           <w:t xml:space="preserve"> column</w:t>
         </w:r>
@@ -2422,7 +2464,7 @@
       <w:r>
         <w:t xml:space="preserve">, and right-aligned </w:t>
       </w:r>
-      <w:ins w:id="69" w:author="Frances" w:date="2023-06-01T11:36:00Z">
+      <w:ins w:id="75" w:author="Frances" w:date="2023-06-01T11:36:00Z">
         <w:r>
           <w:t xml:space="preserve">the </w:t>
         </w:r>
@@ -2430,7 +2472,7 @@
       <w:r>
         <w:t>1992</w:t>
       </w:r>
-      <w:ins w:id="70" w:author="Frances" w:date="2023-06-01T11:36:00Z">
+      <w:ins w:id="76" w:author="Frances" w:date="2023-06-01T11:36:00Z">
         <w:r>
           <w:t xml:space="preserve"> column</w:t>
         </w:r>
@@ -2438,7 +2480,7 @@
       <w:r>
         <w:t xml:space="preserve">. You can see how much easier it is to compare the values in the 1992 column than in the other two columns. In both 1952 and 1972, it is much more difficult to compare the numeric values because the numbers in the same columns (the tens place, for example) are not in the same vertical position. In </w:t>
       </w:r>
-      <w:ins w:id="71" w:author="Frances" w:date="2023-06-01T11:35:00Z">
+      <w:ins w:id="77" w:author="Frances" w:date="2023-06-01T11:35:00Z">
         <w:r>
           <w:t xml:space="preserve">the </w:t>
         </w:r>
@@ -2446,7 +2488,7 @@
       <w:r>
         <w:t>1992</w:t>
       </w:r>
-      <w:ins w:id="72" w:author="Frances" w:date="2023-06-01T11:35:00Z">
+      <w:ins w:id="78" w:author="Frances" w:date="2023-06-01T11:35:00Z">
         <w:r>
           <w:t xml:space="preserve"> column</w:t>
         </w:r>
@@ -2471,7 +2513,6 @@
         <w:rPr>
           <w:noProof/>
         </w:rPr>
-        <w:lastRenderedPageBreak/>
         <w:drawing>
           <wp:inline distT="0" distB="0" distL="0" distR="0" wp14:anchorId="6CD5A699" wp14:editId="5B65327E">
             <wp:extent cx="5334000" cy="2534694"/>
@@ -2517,7 +2558,7 @@
     <w:p>
       <w:pPr>
         <w:pStyle w:val="CaptionLine"/>
-        <w:pPrChange w:id="73" w:author="Frances" w:date="2023-06-01T11:36:00Z">
+        <w:pPrChange w:id="79" w:author="Frances" w:date="2023-06-01T11:36:00Z">
           <w:pPr>
             <w:pStyle w:val="CaptionLine"/>
             <w:numPr>
@@ -2536,7 +2577,7 @@
     <w:p>
       <w:pPr>
         <w:pStyle w:val="Body"/>
-        <w:pPrChange w:id="74" w:author="Frances" w:date="2023-06-01T11:31:00Z">
+        <w:pPrChange w:id="80" w:author="Frances" w:date="2023-06-01T11:31:00Z">
           <w:pPr>
             <w:pStyle w:val="BodyA"/>
           </w:pPr>
@@ -2556,35 +2597,44 @@
       </w:r>
       <w:proofErr w:type="spellEnd"/>
       <w:r>
-        <w:t xml:space="preserve"> package to misalign the columns, as you can see in the following code. By default, </w:t>
-      </w:r>
-      <w:proofErr w:type="spellStart"/>
-      <w:r>
-        <w:rPr>
-          <w:rFonts w:ascii="Courier New" w:hAnsi="Courier New"/>
-          <w:color w:val="3366FF"/>
-          <w:u w:color="3366FF"/>
-        </w:rPr>
-        <w:t>gt</w:t>
-      </w:r>
-      <w:proofErr w:type="spellEnd"/>
-      <w:r>
-        <w:t xml:space="preserve"> will right-align numeric values. Don’t change anything</w:t>
-      </w:r>
-      <w:ins w:id="75" w:author="Frances" w:date="2023-06-01T11:36:00Z">
+        <w:t xml:space="preserve"> package to misalign the columns, as you can see in the following code. </w:t>
+      </w:r>
+      <w:del w:id="81" w:author="David Keyes" w:date="2023-06-29T10:44:00Z">
         <w:r>
-          <w:t>,</w:t>
+          <w:delText xml:space="preserve">By default, </w:delText>
         </w:r>
+        <w:r>
+          <w:rPr>
+            <w:rFonts w:ascii="Courier New" w:hAnsi="Courier New"/>
+            <w:color w:val="3366FF"/>
+            <w:u w:color="3366FF"/>
+          </w:rPr>
+          <w:delText>gt</w:delText>
+        </w:r>
+        <w:r>
+          <w:delText xml:space="preserve"> will right-align numeric values. Don’t change anything</w:delText>
+        </w:r>
+      </w:del>
+      <w:ins w:id="82" w:author="Frances" w:date="2023-06-01T11:36:00Z">
+        <w:del w:id="83" w:author="David Keyes" w:date="2023-06-29T10:44:00Z">
+          <w:r>
+            <w:delText>,</w:delText>
+          </w:r>
+        </w:del>
       </w:ins>
-      <w:r>
-        <w:t xml:space="preserve"> and you’ll be golden</w:t>
-      </w:r>
-      <w:ins w:id="76" w:author="Frances" w:date="2023-06-01T11:36:00Z">
+      <w:del w:id="84" w:author="David Keyes" w:date="2023-06-29T10:44:00Z">
         <w:r>
-          <w:t>:</w:t>
+          <w:delText xml:space="preserve"> and you’ll be golden</w:delText>
         </w:r>
+      </w:del>
+      <w:ins w:id="85" w:author="Frances" w:date="2023-06-01T11:36:00Z">
+        <w:del w:id="86" w:author="David Keyes" w:date="2023-06-29T10:44:00Z">
+          <w:r>
+            <w:delText>:</w:delText>
+          </w:r>
+        </w:del>
       </w:ins>
-      <w:del w:id="77" w:author="Frances" w:date="2023-06-01T11:36:00Z">
+      <w:del w:id="87" w:author="David Keyes" w:date="2023-06-29T10:44:00Z">
         <w:r>
           <w:delText>!</w:delText>
         </w:r>
@@ -2625,135 +2675,6 @@
       <w:proofErr w:type="gramEnd"/>
       <w:r>
         <w:t xml:space="preserve">align = </w:t>
-      </w:r>
-      <w:del w:id="78" w:author="Frances" w:date="2023-06-01T11:37:00Z">
-        <w:r>
-          <w:delText>"</w:delText>
-        </w:r>
-      </w:del>
-      <w:ins w:id="79" w:author="Frances" w:date="2023-06-01T11:37:00Z">
-        <w:r>
-          <w:t>“</w:t>
-        </w:r>
-      </w:ins>
-      <w:r>
-        <w:t>left</w:t>
-      </w:r>
-      <w:del w:id="80" w:author="Frances" w:date="2023-06-01T11:37:00Z">
-        <w:r>
-          <w:delText>"</w:delText>
-        </w:r>
-      </w:del>
-      <w:ins w:id="81" w:author="Frances" w:date="2023-06-01T11:37:00Z">
-        <w:r>
-          <w:t>”</w:t>
-        </w:r>
-      </w:ins>
-      <w:r>
-        <w:t>,</w:t>
-      </w:r>
-    </w:p>
-    <w:p>
-      <w:pPr>
-        <w:pStyle w:val="Code"/>
-      </w:pPr>
-      <w:r>
-        <w:t xml:space="preserve">             columns = 2) %&gt;% </w:t>
-      </w:r>
-    </w:p>
-    <w:p>
-      <w:pPr>
-        <w:pStyle w:val="Code"/>
-      </w:pPr>
-      <w:r>
-        <w:t xml:space="preserve">  </w:t>
-      </w:r>
-      <w:proofErr w:type="spellStart"/>
-      <w:r>
-        <w:t>cols_</w:t>
-      </w:r>
-      <w:proofErr w:type="gramStart"/>
-      <w:r>
-        <w:t>align</w:t>
-      </w:r>
-      <w:proofErr w:type="spellEnd"/>
-      <w:r>
-        <w:t>(</w:t>
-      </w:r>
-      <w:proofErr w:type="gramEnd"/>
-      <w:r>
-        <w:t xml:space="preserve">align = </w:t>
-      </w:r>
-      <w:del w:id="82" w:author="Frances" w:date="2023-06-01T11:37:00Z">
-        <w:r>
-          <w:delText>"</w:delText>
-        </w:r>
-      </w:del>
-      <w:ins w:id="83" w:author="Frances" w:date="2023-06-01T11:37:00Z">
-        <w:r>
-          <w:t>“</w:t>
-        </w:r>
-      </w:ins>
-      <w:r>
-        <w:t>center</w:t>
-      </w:r>
-      <w:del w:id="84" w:author="Frances" w:date="2023-06-01T11:37:00Z">
-        <w:r>
-          <w:delText>"</w:delText>
-        </w:r>
-      </w:del>
-      <w:ins w:id="85" w:author="Frances" w:date="2023-06-01T11:37:00Z">
-        <w:r>
-          <w:t>”</w:t>
-        </w:r>
-      </w:ins>
-      <w:r>
-        <w:t>,</w:t>
-      </w:r>
-    </w:p>
-    <w:p>
-      <w:pPr>
-        <w:pStyle w:val="Code"/>
-      </w:pPr>
-      <w:r>
-        <w:t xml:space="preserve">             columns = 3) %&gt;% </w:t>
-      </w:r>
-    </w:p>
-    <w:p>
-      <w:pPr>
-        <w:pStyle w:val="Code"/>
-      </w:pPr>
-      <w:r>
-        <w:t xml:space="preserve">  </w:t>
-      </w:r>
-      <w:proofErr w:type="spellStart"/>
-      <w:r>
-        <w:t>cols_</w:t>
-      </w:r>
-      <w:proofErr w:type="gramStart"/>
-      <w:r>
-        <w:t>align</w:t>
-      </w:r>
-      <w:proofErr w:type="spellEnd"/>
-      <w:r>
-        <w:t>(</w:t>
-      </w:r>
-      <w:proofErr w:type="gramEnd"/>
-      <w:r>
-        <w:t xml:space="preserve">align = </w:t>
-      </w:r>
-      <w:del w:id="86" w:author="Frances" w:date="2023-06-01T11:37:00Z">
-        <w:r>
-          <w:delText>"</w:delText>
-        </w:r>
-      </w:del>
-      <w:ins w:id="87" w:author="Frances" w:date="2023-06-01T11:37:00Z">
-        <w:r>
-          <w:t>“</w:t>
-        </w:r>
-      </w:ins>
-      <w:r>
-        <w:t>right</w:t>
       </w:r>
       <w:del w:id="88" w:author="Frances" w:date="2023-06-01T11:37:00Z">
         <w:r>
@@ -2762,6 +2683,19 @@
       </w:del>
       <w:ins w:id="89" w:author="Frances" w:date="2023-06-01T11:37:00Z">
         <w:r>
+          <w:t>“</w:t>
+        </w:r>
+      </w:ins>
+      <w:r>
+        <w:t>left</w:t>
+      </w:r>
+      <w:del w:id="90" w:author="Frances" w:date="2023-06-01T11:37:00Z">
+        <w:r>
+          <w:delText>"</w:delText>
+        </w:r>
+      </w:del>
+      <w:ins w:id="91" w:author="Frances" w:date="2023-06-01T11:37:00Z">
+        <w:r>
           <w:t>”</w:t>
         </w:r>
       </w:ins>
@@ -2774,35 +2708,178 @@
         <w:pStyle w:val="Code"/>
       </w:pPr>
       <w:r>
-        <w:t xml:space="preserve">             columns = 4)</w:t>
-      </w:r>
-    </w:p>
-    <w:p>
-      <w:pPr>
-        <w:pStyle w:val="Body"/>
-      </w:pPr>
-      <w:r>
-        <w:t xml:space="preserve">Right alignment is best practice for numeric columns, but for text columns, use left alignment. As Jon </w:t>
+        <w:t xml:space="preserve">             columns = 2) %&gt;% </w:t>
+      </w:r>
+    </w:p>
+    <w:p>
+      <w:pPr>
+        <w:pStyle w:val="Code"/>
+      </w:pPr>
+      <w:r>
+        <w:t xml:space="preserve">  </w:t>
       </w:r>
       <w:proofErr w:type="spellStart"/>
       <w:r>
-        <w:t>Schwabish</w:t>
+        <w:t>cols_</w:t>
+      </w:r>
+      <w:proofErr w:type="gramStart"/>
+      <w:r>
+        <w:t>align</w:t>
       </w:r>
       <w:proofErr w:type="spellEnd"/>
       <w:r>
-        <w:t xml:space="preserve"> points out</w:t>
-      </w:r>
-      <w:r>
-        <w:t xml:space="preserve"> in his article </w:t>
-      </w:r>
-      <w:ins w:id="90" w:author="Frances" w:date="2023-06-01T11:37:00Z">
+        <w:t>(</w:t>
+      </w:r>
+      <w:proofErr w:type="gramEnd"/>
+      <w:r>
+        <w:t xml:space="preserve">align = </w:t>
+      </w:r>
+      <w:del w:id="92" w:author="Frances" w:date="2023-06-01T11:37:00Z">
+        <w:r>
+          <w:delText>"</w:delText>
+        </w:r>
+      </w:del>
+      <w:ins w:id="93" w:author="Frances" w:date="2023-06-01T11:37:00Z">
         <w:r>
           <w:t>“</w:t>
         </w:r>
       </w:ins>
       <w:r>
+        <w:t>center</w:t>
+      </w:r>
+      <w:del w:id="94" w:author="Frances" w:date="2023-06-01T11:37:00Z">
+        <w:r>
+          <w:delText>"</w:delText>
+        </w:r>
+      </w:del>
+      <w:ins w:id="95" w:author="Frances" w:date="2023-06-01T11:37:00Z">
+        <w:r>
+          <w:t>”</w:t>
+        </w:r>
+      </w:ins>
+      <w:r>
+        <w:t>,</w:t>
+      </w:r>
+    </w:p>
+    <w:p>
+      <w:pPr>
+        <w:pStyle w:val="Code"/>
+      </w:pPr>
+      <w:r>
+        <w:t xml:space="preserve">             columns = 3) %&gt;% </w:t>
+      </w:r>
+    </w:p>
+    <w:p>
+      <w:pPr>
+        <w:pStyle w:val="Code"/>
+      </w:pPr>
+      <w:r>
+        <w:t xml:space="preserve">  </w:t>
+      </w:r>
+      <w:proofErr w:type="spellStart"/>
+      <w:r>
+        <w:t>cols_</w:t>
+      </w:r>
+      <w:proofErr w:type="gramStart"/>
+      <w:r>
+        <w:t>align</w:t>
+      </w:r>
+      <w:proofErr w:type="spellEnd"/>
+      <w:r>
+        <w:t>(</w:t>
+      </w:r>
+      <w:proofErr w:type="gramEnd"/>
+      <w:r>
+        <w:t xml:space="preserve">align = </w:t>
+      </w:r>
+      <w:del w:id="96" w:author="Frances" w:date="2023-06-01T11:37:00Z">
+        <w:r>
+          <w:delText>"</w:delText>
+        </w:r>
+      </w:del>
+      <w:ins w:id="97" w:author="Frances" w:date="2023-06-01T11:37:00Z">
+        <w:r>
+          <w:t>“</w:t>
+        </w:r>
+      </w:ins>
+      <w:r>
+        <w:t>right</w:t>
+      </w:r>
+      <w:del w:id="98" w:author="Frances" w:date="2023-06-01T11:37:00Z">
+        <w:r>
+          <w:delText>"</w:delText>
+        </w:r>
+      </w:del>
+      <w:ins w:id="99" w:author="Frances" w:date="2023-06-01T11:37:00Z">
+        <w:r>
+          <w:t>”</w:t>
+        </w:r>
+      </w:ins>
+      <w:r>
+        <w:t>,</w:t>
+      </w:r>
+    </w:p>
+    <w:p>
+      <w:pPr>
+        <w:pStyle w:val="Code"/>
+      </w:pPr>
+      <w:r>
+        <w:t xml:space="preserve">             columns = 4)</w:t>
+      </w:r>
+    </w:p>
+    <w:p>
+      <w:pPr>
+        <w:pStyle w:val="Body"/>
         <w:rPr>
-          <w:rPrChange w:id="91" w:author="Frances" w:date="2023-06-01T11:37:00Z">
+          <w:ins w:id="100" w:author="David Keyes" w:date="2023-06-29T10:44:00Z"/>
+        </w:rPr>
+      </w:pPr>
+      <w:ins w:id="101" w:author="David Keyes" w:date="2023-06-29T10:44:00Z">
+        <w:r>
+          <w:lastRenderedPageBreak/>
+          <w:t xml:space="preserve">By default, </w:t>
+        </w:r>
+        <w:proofErr w:type="spellStart"/>
+        <w:r>
+          <w:rPr>
+            <w:rFonts w:ascii="Courier New" w:hAnsi="Courier New"/>
+            <w:color w:val="3366FF"/>
+            <w:u w:color="3366FF"/>
+          </w:rPr>
+          <w:t>gt</w:t>
+        </w:r>
+        <w:proofErr w:type="spellEnd"/>
+        <w:r>
+          <w:t xml:space="preserve"> will right-align numeric values. Don’t change anything, and you’ll be golden:</w:t>
+        </w:r>
+      </w:ins>
+    </w:p>
+    <w:p>
+      <w:pPr>
+        <w:pStyle w:val="Body"/>
+      </w:pPr>
+      <w:r>
+        <w:t xml:space="preserve">Right alignment is best practice for numeric columns, but for text columns, use left alignment. As Jon </w:t>
+      </w:r>
+      <w:proofErr w:type="spellStart"/>
+      <w:r>
+        <w:t>Schwabish</w:t>
+      </w:r>
+      <w:proofErr w:type="spellEnd"/>
+      <w:r>
+        <w:t xml:space="preserve"> points out</w:t>
+      </w:r>
+      <w:r>
+        <w:t xml:space="preserve"> in his article </w:t>
+      </w:r>
+      <w:ins w:id="102" w:author="Frances" w:date="2023-06-01T11:37:00Z">
+        <w:r>
+          <w:t>“</w:t>
+        </w:r>
+      </w:ins>
+      <w:r>
+        <w:rPr>
+          <w:rPrChange w:id="103" w:author="Frances" w:date="2023-06-01T11:37:00Z">
             <w:rPr>
               <w:rStyle w:val="Italic"/>
             </w:rPr>
@@ -2810,7 +2887,7 @@
         </w:rPr>
         <w:t>Ten Guidelines for Better Tables</w:t>
       </w:r>
-      <w:ins w:id="92" w:author="Frances" w:date="2023-06-01T11:37:00Z">
+      <w:ins w:id="104" w:author="Frances" w:date="2023-06-01T11:37:00Z">
         <w:r>
           <w:t>”</w:t>
         </w:r>
@@ -2824,7 +2901,7 @@
       <w:r>
         <w:rPr>
           <w:rStyle w:val="Italic"/>
-          <w:rPrChange w:id="93" w:author="David Keyes" w:date="2023-04-24T16:02:00Z">
+          <w:rPrChange w:id="105" w:author="David Keyes" w:date="2023-04-24T16:02:00Z">
             <w:rPr/>
           </w:rPrChange>
         </w:rPr>
@@ -2833,7 +2910,7 @@
       <w:r>
         <w:t>, it’s much easier to read longer text cells when they are left aligned. To illustrate the benefit of left-aligning</w:t>
       </w:r>
-      <w:ins w:id="94" w:author="Frances" w:date="2023-06-01T11:37:00Z">
+      <w:ins w:id="106" w:author="Frances" w:date="2023-06-01T11:37:00Z">
         <w:r>
           <w:t xml:space="preserve"> text</w:t>
         </w:r>
@@ -2867,12 +2944,12 @@
       <w:r>
         <w:t xml:space="preserve"> data frame above</w:t>
       </w:r>
-      <w:ins w:id="95" w:author="Frances" w:date="2023-04-18T16:51:00Z">
+      <w:ins w:id="107" w:author="Frances" w:date="2023-04-18T16:51:00Z">
         <w:r>
           <w:t>:</w:t>
         </w:r>
       </w:ins>
-      <w:del w:id="96" w:author="Frances" w:date="2023-04-18T16:51:00Z">
+      <w:del w:id="108" w:author="Frances" w:date="2023-04-18T16:51:00Z">
         <w:r>
           <w:delText>.</w:delText>
         </w:r>
@@ -3067,7 +3144,7 @@
     <w:p>
       <w:pPr>
         <w:pStyle w:val="Body"/>
-        <w:pPrChange w:id="97" w:author="Frances" w:date="2023-06-01T11:31:00Z">
+        <w:pPrChange w:id="109" w:author="Frances" w:date="2023-06-01T11:31:00Z">
           <w:pPr>
             <w:pStyle w:val="BodyA"/>
           </w:pPr>
@@ -3076,12 +3153,12 @@
       <w:r>
         <w:t>Here</w:t>
       </w:r>
-      <w:ins w:id="98" w:author="Frances" w:date="2023-06-01T11:38:00Z">
+      <w:ins w:id="110" w:author="Frances" w:date="2023-06-01T11:38:00Z">
         <w:r>
           <w:t xml:space="preserve"> i</w:t>
         </w:r>
       </w:ins>
-      <w:del w:id="99" w:author="Frances" w:date="2023-06-01T11:38:00Z">
+      <w:del w:id="111" w:author="Frances" w:date="2023-06-01T11:38:00Z">
         <w:r>
           <w:delText>’</w:delText>
         </w:r>
@@ -3124,7 +3201,6 @@
         <w:pStyle w:val="Code"/>
       </w:pPr>
       <w:r>
-        <w:lastRenderedPageBreak/>
         <w:t>#&gt;   Country                `1952` `1972` `1992`</w:t>
       </w:r>
     </w:p>
@@ -3205,7 +3281,7 @@
     <w:p>
       <w:pPr>
         <w:pStyle w:val="Body"/>
-        <w:pPrChange w:id="100" w:author="Frances" w:date="2023-06-01T11:31:00Z">
+        <w:pPrChange w:id="112" w:author="Frances" w:date="2023-06-01T11:31:00Z">
           <w:pPr>
             <w:pStyle w:val="BodyA"/>
           </w:pPr>
@@ -3227,16 +3303,16 @@
       <w:r>
         <w:t xml:space="preserve"> data frame and </w:t>
       </w:r>
-      <w:commentRangeStart w:id="101"/>
-      <w:commentRangeStart w:id="102"/>
+      <w:commentRangeStart w:id="113"/>
+      <w:commentRangeStart w:id="114"/>
       <w:r>
         <w:t>create a table with the country column center aligned</w:t>
       </w:r>
-      <w:commentRangeEnd w:id="101"/>
-      <w:r>
-        <w:commentReference w:id="101"/>
-      </w:r>
-      <w:commentRangeEnd w:id="102"/>
+      <w:commentRangeEnd w:id="113"/>
+      <w:r>
+        <w:commentReference w:id="113"/>
+      </w:r>
+      <w:commentRangeEnd w:id="114"/>
       <w:r>
         <w:rPr>
           <w:rStyle w:val="CommentReference"/>
@@ -3244,7 +3320,7 @@
           <w:color w:val="auto"/>
           <w:lang w:val="en-CA"/>
         </w:rPr>
-        <w:commentReference w:id="102"/>
+        <w:commentReference w:id="114"/>
       </w:r>
       <w:r>
         <w:t>. In the table in Figure 5-7, it’s hard to scan the country names, and that center-aligned column just looks a bit weird.</w:t>
@@ -3266,6 +3342,7 @@
         <w:rPr>
           <w:noProof/>
         </w:rPr>
+        <w:lastRenderedPageBreak/>
         <w:drawing>
           <wp:inline distT="0" distB="0" distL="0" distR="0" wp14:anchorId="544EEFCD" wp14:editId="7352781E">
             <wp:extent cx="5334000" cy="2431676"/>
@@ -3311,7 +3388,7 @@
     <w:p>
       <w:pPr>
         <w:pStyle w:val="CaptionLine"/>
-        <w:pPrChange w:id="103" w:author="Frances" w:date="2023-06-01T11:38:00Z">
+        <w:pPrChange w:id="115" w:author="Frances" w:date="2023-06-01T11:38:00Z">
           <w:pPr>
             <w:pStyle w:val="CaptionLine"/>
             <w:numPr>
@@ -3336,7 +3413,7 @@
     <w:p>
       <w:pPr>
         <w:pStyle w:val="Body"/>
-        <w:pPrChange w:id="104" w:author="Frances" w:date="2023-06-01T11:31:00Z">
+        <w:pPrChange w:id="116" w:author="Frances" w:date="2023-06-01T11:31:00Z">
           <w:pPr>
             <w:pStyle w:val="BodyA"/>
           </w:pPr>
@@ -3388,7 +3465,6 @@
         <w:rPr>
           <w:noProof/>
         </w:rPr>
-        <w:lastRenderedPageBreak/>
         <w:drawing>
           <wp:inline distT="0" distB="0" distL="0" distR="0" wp14:anchorId="3DD6FF46" wp14:editId="7C0BFB50">
             <wp:extent cx="5334000" cy="2431676"/>
@@ -3434,7 +3510,7 @@
     <w:p>
       <w:pPr>
         <w:pStyle w:val="CaptionLine"/>
-        <w:pPrChange w:id="105" w:author="Frances" w:date="2023-06-01T11:38:00Z">
+        <w:pPrChange w:id="117" w:author="Frances" w:date="2023-06-01T11:38:00Z">
           <w:pPr>
             <w:pStyle w:val="CaptionLine"/>
             <w:numPr>
@@ -3453,7 +3529,7 @@
     <w:p>
       <w:pPr>
         <w:pStyle w:val="Body"/>
-        <w:pPrChange w:id="106" w:author="Frances" w:date="2023-06-01T11:31:00Z">
+        <w:pPrChange w:id="118" w:author="Frances" w:date="2023-06-01T11:31:00Z">
           <w:pPr>
             <w:pStyle w:val="BodyA"/>
           </w:pPr>
@@ -3501,12 +3577,12 @@
       <w:r>
         <w:t xml:space="preserve"> function. For example, here is how to make th</w:t>
       </w:r>
-      <w:ins w:id="107" w:author="Frances" w:date="2023-06-01T11:39:00Z">
+      <w:ins w:id="119" w:author="Frances" w:date="2023-06-01T11:39:00Z">
         <w:r>
           <w:t>e</w:t>
         </w:r>
       </w:ins>
-      <w:del w:id="108" w:author="Frances" w:date="2023-06-01T11:39:00Z">
+      <w:del w:id="120" w:author="Frances" w:date="2023-06-01T11:39:00Z">
         <w:r>
           <w:delText>at</w:delText>
         </w:r>
@@ -3514,7 +3590,7 @@
       <w:r>
         <w:t xml:space="preserve"> table with the country names center aligned:</w:t>
       </w:r>
-      <w:del w:id="109" w:author="Frances" w:date="2023-06-01T11:38:00Z">
+      <w:del w:id="121" w:author="Frances" w:date="2023-06-01T11:38:00Z">
         <w:r>
           <w:br/>
         </w:r>
@@ -3657,6 +3733,7 @@
         <w:pStyle w:val="Code"/>
       </w:pPr>
       <w:r>
+        <w:lastRenderedPageBreak/>
         <w:t xml:space="preserve">    style = </w:t>
       </w:r>
       <w:proofErr w:type="spellStart"/>
@@ -3739,7 +3816,7 @@
       <w:r>
         <w:t xml:space="preserve">             align = "center") </w:t>
       </w:r>
-      <w:del w:id="110" w:author="Frances" w:date="2023-06-01T11:39:00Z">
+      <w:del w:id="122" w:author="Frances" w:date="2023-06-01T11:39:00Z">
         <w:r>
           <w:br/>
         </w:r>
@@ -3748,7 +3825,7 @@
     <w:p>
       <w:pPr>
         <w:pStyle w:val="Body"/>
-        <w:pPrChange w:id="111" w:author="Frances" w:date="2023-06-01T11:31:00Z">
+        <w:pPrChange w:id="123" w:author="Frances" w:date="2023-06-01T11:31:00Z">
           <w:pPr>
             <w:pStyle w:val="BodyA"/>
           </w:pPr>
@@ -3781,7 +3858,7 @@
       <w:r>
         <w:t xml:space="preserve"> which columns to align</w:t>
       </w:r>
-      <w:del w:id="112" w:author="Frances" w:date="2023-06-01T11:39:00Z">
+      <w:del w:id="124" w:author="Frances" w:date="2023-06-01T11:39:00Z">
         <w:r>
           <w:delText>,</w:delText>
         </w:r>
@@ -3800,16 +3877,16 @@
       <w:r>
         <w:t xml:space="preserve"> argument to select our alignment</w:t>
       </w:r>
-      <w:ins w:id="113" w:author="David Keyes" w:date="2023-04-24T16:06:00Z">
+      <w:ins w:id="125" w:author="David Keyes" w:date="2023-04-24T16:06:00Z">
         <w:r>
           <w:t xml:space="preserve"> (</w:t>
         </w:r>
       </w:ins>
-      <w:ins w:id="114" w:author="David Keyes" w:date="2023-04-24T16:07:00Z">
+      <w:ins w:id="126" w:author="David Keyes" w:date="2023-04-24T16:07:00Z">
         <w:r>
           <w:rPr>
             <w:rStyle w:val="Literal"/>
-            <w:rPrChange w:id="115" w:author="David Keyes" w:date="2023-04-24T16:07:00Z">
+            <w:rPrChange w:id="127" w:author="David Keyes" w:date="2023-04-24T16:07:00Z">
               <w:rPr/>
             </w:rPrChange>
           </w:rPr>
@@ -3821,7 +3898,7 @@
         <w:r>
           <w:rPr>
             <w:rStyle w:val="Literal"/>
-            <w:rPrChange w:id="116" w:author="David Keyes" w:date="2023-04-24T16:07:00Z">
+            <w:rPrChange w:id="128" w:author="David Keyes" w:date="2023-04-24T16:07:00Z">
               <w:rPr/>
             </w:rPrChange>
           </w:rPr>
@@ -3833,7 +3910,7 @@
         <w:r>
           <w:rPr>
             <w:rStyle w:val="Literal"/>
-            <w:rPrChange w:id="117" w:author="David Keyes" w:date="2023-04-24T16:07:00Z">
+            <w:rPrChange w:id="129" w:author="David Keyes" w:date="2023-04-24T16:07:00Z">
               <w:rPr/>
             </w:rPrChange>
           </w:rPr>
@@ -3851,16 +3928,16 @@
       <w:pPr>
         <w:pStyle w:val="HeadB"/>
       </w:pPr>
-      <w:bookmarkStart w:id="118" w:name="_Toc5"/>
+      <w:bookmarkStart w:id="130" w:name="_Toc5"/>
       <w:r>
         <w:t>Principle Four: Use the Correct Level of Precision</w:t>
       </w:r>
-      <w:bookmarkEnd w:id="118"/>
+      <w:bookmarkEnd w:id="130"/>
     </w:p>
     <w:p>
       <w:pPr>
         <w:pStyle w:val="Body"/>
-        <w:pPrChange w:id="119" w:author="Frances" w:date="2023-06-01T11:31:00Z">
+        <w:pPrChange w:id="131" w:author="Frances" w:date="2023-06-01T11:31:00Z">
           <w:pPr>
             <w:pStyle w:val="BodyA"/>
           </w:pPr>
@@ -3881,24 +3958,20 @@
     <w:p>
       <w:pPr>
         <w:pStyle w:val="Body"/>
-        <w:pPrChange w:id="120" w:author="Frances" w:date="2023-06-01T11:31:00Z">
+        <w:pPrChange w:id="132" w:author="Frances" w:date="2023-06-01T11:31:00Z">
           <w:pPr>
             <w:pStyle w:val="BodyA"/>
           </w:pPr>
         </w:pPrChange>
       </w:pPr>
       <w:r>
-        <w:t xml:space="preserve">Here is another way I’ve heard this principle described: If adding additional decimal places would change some action, keep them; otherwise, take them out. In my experience, people tend to leave too many decimal places in, putting too </w:t>
-      </w:r>
-      <w:r>
-        <w:lastRenderedPageBreak/>
-        <w:t>much importance on a very high degree of accuracy (and, in the process, reducing the legibility of their tables).</w:t>
+        <w:t>Here is another way I’ve heard this principle described: If adding additional decimal places would change some action, keep them; otherwise, take them out. In my experience, people tend to leave too many decimal places in, putting too much importance on a very high degree of accuracy (and, in the process, reducing the legibility of their tables).</w:t>
       </w:r>
     </w:p>
     <w:p>
       <w:pPr>
         <w:pStyle w:val="Body"/>
-        <w:pPrChange w:id="121" w:author="Frances" w:date="2023-06-01T11:31:00Z">
+        <w:pPrChange w:id="133" w:author="Frances" w:date="2023-06-01T11:31:00Z">
           <w:pPr>
             <w:pStyle w:val="BodyA"/>
           </w:pPr>
@@ -3946,12 +4019,12 @@
       <w:r>
         <w:t xml:space="preserve"> function to format </w:t>
       </w:r>
-      <w:ins w:id="122" w:author="Frances" w:date="2023-06-01T11:40:00Z">
+      <w:ins w:id="134" w:author="Frances" w:date="2023-06-01T11:40:00Z">
         <w:r>
           <w:t>the</w:t>
         </w:r>
       </w:ins>
-      <w:del w:id="123" w:author="Frances" w:date="2023-06-01T11:40:00Z">
+      <w:del w:id="135" w:author="Frances" w:date="2023-06-01T11:40:00Z">
         <w:r>
           <w:delText>our</w:delText>
         </w:r>
@@ -3959,7 +4032,7 @@
       <w:r>
         <w:t xml:space="preserve"> numeric values. </w:t>
       </w:r>
-      <w:del w:id="124" w:author="Frances" w:date="2023-06-01T11:40:00Z">
+      <w:del w:id="136" w:author="Frances" w:date="2023-06-01T11:40:00Z">
         <w:r>
           <w:delText>(</w:delText>
         </w:r>
@@ -4001,12 +4074,12 @@
       <w:r>
         <w:t>.</w:t>
       </w:r>
-      <w:ins w:id="125" w:author="Frances" w:date="2023-06-01T11:40:00Z">
+      <w:ins w:id="137" w:author="Frances" w:date="2023-06-01T11:40:00Z">
         <w:r>
           <w:t xml:space="preserve"> </w:t>
         </w:r>
       </w:ins>
-      <w:del w:id="126" w:author="Frances" w:date="2023-06-01T11:40:00Z">
+      <w:del w:id="138" w:author="Frances" w:date="2023-06-01T11:40:00Z">
         <w:r>
           <w:delText xml:space="preserve">) </w:delText>
         </w:r>
@@ -4050,8 +4123,18 @@
         </w:rPr>
         <w:t>)</w:t>
       </w:r>
-      <w:r>
-        <w:t xml:space="preserve">to the 1952, 1972, and 1992 columns, then use the </w:t>
+      <w:del w:id="139" w:author="David Keyes" w:date="2023-06-29T10:47:00Z">
+        <w:r>
+          <w:delText>t</w:delText>
+        </w:r>
+      </w:del>
+      <w:ins w:id="140" w:author="David Keyes" w:date="2023-06-29T10:47:00Z">
+        <w:r>
+          <w:t xml:space="preserve"> t</w:t>
+        </w:r>
+      </w:ins>
+      <w:r>
+        <w:t xml:space="preserve">o the 1952, 1972, and 1992 columns, then use the </w:t>
       </w:r>
       <w:r>
         <w:rPr>
@@ -4223,6 +4306,7 @@
         <w:rPr>
           <w:noProof/>
         </w:rPr>
+        <w:lastRenderedPageBreak/>
         <w:drawing>
           <wp:inline distT="0" distB="0" distL="0" distR="0" wp14:anchorId="72B538ED" wp14:editId="2D55C885">
             <wp:extent cx="5334000" cy="3246783"/>
@@ -4286,14 +4370,30 @@
       <w:r>
         <w:t xml:space="preserve">Now save your table for </w:t>
       </w:r>
-      <w:commentRangeStart w:id="127"/>
+      <w:commentRangeStart w:id="141"/>
       <w:r>
         <w:t>reuse</w:t>
       </w:r>
-      <w:commentRangeEnd w:id="127"/>
-      <w:r>
-        <w:commentReference w:id="127"/>
-      </w:r>
+      <w:commentRangeEnd w:id="141"/>
+      <w:r>
+        <w:commentReference w:id="141"/>
+      </w:r>
+      <w:ins w:id="142" w:author="David Keyes" w:date="2023-06-29T10:50:00Z">
+        <w:r>
+          <w:t xml:space="preserve"> as </w:t>
+        </w:r>
+        <w:proofErr w:type="spellStart"/>
+        <w:r>
+          <w:rPr>
+            <w:rStyle w:val="Literal"/>
+            <w:rPrChange w:id="143" w:author="David Keyes" w:date="2023-06-29T10:50:00Z">
+              <w:rPr/>
+            </w:rPrChange>
+          </w:rPr>
+          <w:t>table_whole_numbers</w:t>
+        </w:r>
+      </w:ins>
+      <w:proofErr w:type="spellEnd"/>
       <w:r>
         <w:t>.</w:t>
       </w:r>
@@ -4302,23 +4402,19 @@
       <w:pPr>
         <w:pStyle w:val="HeadB"/>
       </w:pPr>
-      <w:bookmarkStart w:id="128" w:name="_Toc6"/>
-      <w:bookmarkStart w:id="129" w:name="principlefiveusecolorintentionally"/>
+      <w:bookmarkStart w:id="144" w:name="_Toc6"/>
+      <w:bookmarkStart w:id="145" w:name="principlefiveusecolorintentionally"/>
       <w:r>
         <w:t>Principle Five: Use Color Intentionally</w:t>
       </w:r>
-      <w:bookmarkEnd w:id="128"/>
+      <w:bookmarkEnd w:id="144"/>
     </w:p>
     <w:p>
       <w:pPr>
         <w:pStyle w:val="Body"/>
       </w:pPr>
       <w:r>
-        <w:t xml:space="preserve">So far, our table hasn’t used any color. We’ll add some now to highlight outlier values. Especially for readers who want to scan your table, highlighting </w:t>
-      </w:r>
-      <w:r>
-        <w:lastRenderedPageBreak/>
-        <w:t xml:space="preserve">outliers with color can help significantly. Let’s make the highest value in the year 1952 a different color. To do this, we again use the </w:t>
+        <w:t xml:space="preserve">So far, our table hasn’t used any color. We’ll add some now to highlight outlier values. Especially for readers who want to scan your table, highlighting outliers with color can help significantly. Let’s make the highest value in the year 1952 a different color. To do this, we again use the </w:t>
       </w:r>
       <w:proofErr w:type="spellStart"/>
       <w:r>
@@ -4469,7 +4565,7 @@
     <w:p>
       <w:pPr>
         <w:pStyle w:val="Body"/>
-        <w:pPrChange w:id="130" w:author="Frances" w:date="2023-06-01T11:31:00Z">
+        <w:pPrChange w:id="146" w:author="Frances" w:date="2023-06-01T11:31:00Z">
           <w:pPr>
             <w:pStyle w:val="BodyA"/>
           </w:pPr>
@@ -4611,7 +4707,7 @@
     <w:p>
       <w:pPr>
         <w:pStyle w:val="Body"/>
-        <w:pPrChange w:id="131" w:author="Frances" w:date="2023-06-01T11:31:00Z">
+        <w:pPrChange w:id="147" w:author="Frances" w:date="2023-06-01T11:31:00Z">
           <w:pPr>
             <w:pStyle w:val="BodyA"/>
           </w:pPr>
@@ -4640,6 +4736,7 @@
         <w:rPr>
           <w:noProof/>
         </w:rPr>
+        <w:lastRenderedPageBreak/>
         <w:drawing>
           <wp:inline distT="0" distB="0" distL="0" distR="0" wp14:anchorId="4EFA69DC" wp14:editId="77BC0B10">
             <wp:extent cx="5334000" cy="3111500"/>
@@ -4685,7 +4782,7 @@
     <w:p>
       <w:pPr>
         <w:pStyle w:val="CaptionLine"/>
-        <w:pPrChange w:id="132" w:author="Frances" w:date="2023-06-01T11:42:00Z">
+        <w:pPrChange w:id="148" w:author="Frances" w:date="2023-06-01T11:42:00Z">
           <w:pPr>
             <w:pStyle w:val="CaptionLine"/>
             <w:numPr>
@@ -4710,32 +4807,65 @@
     <w:p>
       <w:pPr>
         <w:pStyle w:val="Body"/>
-        <w:pPrChange w:id="133" w:author="Frances" w:date="2023-06-01T11:31:00Z">
+        <w:pPrChange w:id="149" w:author="Frances" w:date="2023-06-01T11:31:00Z">
           <w:pPr>
             <w:pStyle w:val="BodyA"/>
           </w:pPr>
         </w:pPrChange>
       </w:pPr>
-      <w:r>
-        <w:t>As always, save this table to avoid having to repeat all of the formatting code we’ve created so far.</w:t>
-      </w:r>
+      <w:commentRangeStart w:id="150"/>
+      <w:del w:id="151" w:author="David Keyes" w:date="2023-06-29T10:56:00Z">
+        <w:r>
+          <w:delText>As always, save this table to avoid having to repeat all of the formatting code we’ve created so far.</w:delText>
+        </w:r>
+      </w:del>
+      <w:ins w:id="152" w:author="David Keyes" w:date="2023-06-29T10:56:00Z">
+        <w:r>
+          <w:t xml:space="preserve">The </w:t>
+        </w:r>
+        <w:proofErr w:type="spellStart"/>
+        <w:r>
+          <w:rPr>
+            <w:rStyle w:val="Literal"/>
+            <w:rPrChange w:id="153" w:author="David Keyes" w:date="2023-06-29T10:56:00Z">
+              <w:rPr/>
+            </w:rPrChange>
+          </w:rPr>
+          <w:t>gt</w:t>
+        </w:r>
+        <w:proofErr w:type="spellEnd"/>
+        <w:r>
+          <w:t xml:space="preserve"> package makes it straightforward to add color to highlight outlier values. </w:t>
+        </w:r>
+      </w:ins>
+      <w:commentRangeEnd w:id="150"/>
+      <w:ins w:id="154" w:author="David Keyes" w:date="2023-06-29T10:57:00Z">
+        <w:r>
+          <w:rPr>
+            <w:rStyle w:val="CommentReference"/>
+            <w:rFonts w:asciiTheme="minorHAnsi" w:hAnsiTheme="minorHAnsi" w:cstheme="minorBidi"/>
+            <w:color w:val="auto"/>
+            <w:lang w:eastAsia="en-US"/>
+          </w:rPr>
+          <w:commentReference w:id="150"/>
+        </w:r>
+      </w:ins>
     </w:p>
     <w:p>
       <w:pPr>
         <w:pStyle w:val="HeadB"/>
       </w:pPr>
-      <w:bookmarkStart w:id="134" w:name="_Toc7"/>
-      <w:bookmarkStart w:id="135" w:name="X29cff23d8c32e665c8ffff9043450ea0f478a37"/>
-      <w:r>
-        <w:lastRenderedPageBreak/>
+      <w:bookmarkStart w:id="155" w:name="_Toc7"/>
+      <w:bookmarkStart w:id="156" w:name="X29cff23d8c32e665c8ffff9043450ea0f478a37"/>
+      <w:r>
         <w:t>Principle Six: Add a Data Visualization Where Appropriate</w:t>
       </w:r>
-      <w:bookmarkEnd w:id="134"/>
+      <w:bookmarkEnd w:id="155"/>
     </w:p>
     <w:p>
       <w:pPr>
         <w:pStyle w:val="Body"/>
-        <w:pPrChange w:id="136" w:author="Frances" w:date="2023-06-01T11:31:00Z">
+        <w:pPrChange w:id="157" w:author="Frances" w:date="2023-06-01T11:31:00Z">
           <w:pPr>
             <w:pStyle w:val="BodyA"/>
           </w:pPr>
@@ -4863,7 +4993,7 @@
     <w:p>
       <w:pPr>
         <w:pStyle w:val="Body"/>
-        <w:pPrChange w:id="137" w:author="Frances" w:date="2023-06-01T11:31:00Z">
+        <w:pPrChange w:id="158" w:author="Frances" w:date="2023-06-01T11:31:00Z">
           <w:pPr>
             <w:pStyle w:val="BodyA"/>
           </w:pPr>
@@ -4911,7 +5041,7 @@
       <w:r>
         <w:t xml:space="preserve"> function</w:t>
       </w:r>
-      <w:del w:id="138" w:author="Frances" w:date="2023-06-01T11:43:00Z">
+      <w:del w:id="159" w:author="Frances" w:date="2023-06-01T11:43:00Z">
         <w:r>
           <w:delText xml:space="preserve"> that we use to do this</w:delText>
         </w:r>
@@ -4919,12 +5049,12 @@
       <w:r>
         <w:t xml:space="preserve"> requires us to </w:t>
       </w:r>
-      <w:del w:id="139" w:author="Frances" w:date="2023-06-01T11:43:00Z">
+      <w:del w:id="160" w:author="Frances" w:date="2023-06-01T11:43:00Z">
         <w:r>
           <w:delText>have all of</w:delText>
         </w:r>
       </w:del>
-      <w:ins w:id="140" w:author="Frances" w:date="2023-06-01T11:43:00Z">
+      <w:ins w:id="161" w:author="Frances" w:date="2023-06-01T11:43:00Z">
         <w:r>
           <w:t>provide</w:t>
         </w:r>
@@ -4932,7 +5062,7 @@
       <w:r>
         <w:t xml:space="preserve"> the values needed to make the sparkline </w:t>
       </w:r>
-      <w:del w:id="141" w:author="Frances" w:date="2023-06-01T11:43:00Z">
+      <w:del w:id="162" w:author="Frances" w:date="2023-06-01T11:43:00Z">
         <w:r>
           <w:delText xml:space="preserve">available </w:delText>
         </w:r>
@@ -5029,7 +5159,7 @@
     <w:p>
       <w:pPr>
         <w:pStyle w:val="Body"/>
-        <w:pPrChange w:id="142" w:author="Frances" w:date="2023-06-01T11:31:00Z">
+        <w:pPrChange w:id="163" w:author="Frances" w:date="2023-06-01T11:31:00Z">
           <w:pPr>
             <w:pStyle w:val="BodyA"/>
           </w:pPr>
@@ -5038,7 +5168,7 @@
       <w:r>
         <w:t xml:space="preserve">Now we create our table as before, but </w:t>
       </w:r>
-      <w:del w:id="143" w:author="Frances" w:date="2023-06-01T11:44:00Z">
+      <w:del w:id="164" w:author="Frances" w:date="2023-06-01T11:44:00Z">
         <w:r>
           <w:delText xml:space="preserve">at the end of our code, we </w:delText>
         </w:r>
@@ -5085,7 +5215,7 @@
       <w:r>
         <w:t xml:space="preserve"> function</w:t>
       </w:r>
-      <w:ins w:id="144" w:author="Frances" w:date="2023-06-01T11:44:00Z">
+      <w:ins w:id="165" w:author="Frances" w:date="2023-06-01T11:44:00Z">
         <w:r>
           <w:t xml:space="preserve"> </w:t>
         </w:r>
@@ -5147,497 +5277,497 @@
         <w:pStyle w:val="CodeWide"/>
       </w:pPr>
       <w:r>
-        <w:t xml:space="preserve">  </w:t>
-      </w:r>
-      <w:proofErr w:type="spellStart"/>
-      <w:r>
-        <w:t>tab_</w:t>
-      </w:r>
-      <w:proofErr w:type="gramStart"/>
-      <w:r>
-        <w:t>style</w:t>
-      </w:r>
-      <w:proofErr w:type="spellEnd"/>
-      <w:r>
-        <w:t>(</w:t>
-      </w:r>
-      <w:proofErr w:type="gramEnd"/>
-    </w:p>
-    <w:p>
-      <w:pPr>
-        <w:pStyle w:val="CodeWide"/>
-      </w:pPr>
-      <w:r>
-        <w:t xml:space="preserve">    style = </w:t>
-      </w:r>
-      <w:proofErr w:type="spellStart"/>
-      <w:r>
-        <w:t>cell_</w:t>
-      </w:r>
-      <w:proofErr w:type="gramStart"/>
-      <w:r>
-        <w:t>borders</w:t>
-      </w:r>
-      <w:proofErr w:type="spellEnd"/>
-      <w:r>
-        <w:t>(</w:t>
-      </w:r>
-      <w:proofErr w:type="gramEnd"/>
-      <w:r>
-        <w:t>color = "transparent"),</w:t>
-      </w:r>
-    </w:p>
-    <w:p>
-      <w:pPr>
-        <w:pStyle w:val="CodeWide"/>
-      </w:pPr>
-      <w:r>
-        <w:t xml:space="preserve">    locations = </w:t>
-      </w:r>
-      <w:proofErr w:type="spellStart"/>
-      <w:r>
-        <w:t>cells_</w:t>
-      </w:r>
-      <w:proofErr w:type="gramStart"/>
-      <w:r>
-        <w:t>body</w:t>
-      </w:r>
-      <w:proofErr w:type="spellEnd"/>
-      <w:r>
-        <w:t>(</w:t>
-      </w:r>
-      <w:proofErr w:type="gramEnd"/>
-      <w:r>
-        <w:t>)</w:t>
-      </w:r>
-    </w:p>
-    <w:p>
-      <w:pPr>
-        <w:pStyle w:val="CodeWide"/>
-      </w:pPr>
-      <w:r>
-        <w:t xml:space="preserve">  ) %&gt;%</w:t>
-      </w:r>
-    </w:p>
-    <w:p>
-      <w:pPr>
-        <w:pStyle w:val="CodeWide"/>
-      </w:pPr>
-      <w:r>
-        <w:t xml:space="preserve">  </w:t>
-      </w:r>
-      <w:proofErr w:type="spellStart"/>
-      <w:r>
-        <w:t>tab_</w:t>
-      </w:r>
-      <w:proofErr w:type="gramStart"/>
-      <w:r>
-        <w:t>style</w:t>
-      </w:r>
-      <w:proofErr w:type="spellEnd"/>
-      <w:r>
-        <w:t>(</w:t>
-      </w:r>
-      <w:proofErr w:type="gramEnd"/>
-    </w:p>
-    <w:p>
-      <w:pPr>
-        <w:pStyle w:val="CodeWide"/>
-      </w:pPr>
-      <w:r>
-        <w:t xml:space="preserve">    style = </w:t>
-      </w:r>
-      <w:proofErr w:type="spellStart"/>
-      <w:r>
-        <w:t>cell_</w:t>
-      </w:r>
-      <w:proofErr w:type="gramStart"/>
-      <w:r>
-        <w:t>text</w:t>
-      </w:r>
-      <w:proofErr w:type="spellEnd"/>
-      <w:r>
-        <w:t>(</w:t>
-      </w:r>
-      <w:proofErr w:type="gramEnd"/>
-      <w:r>
-        <w:t>weight = "bold"),</w:t>
-      </w:r>
-    </w:p>
-    <w:p>
-      <w:pPr>
-        <w:pStyle w:val="CodeWide"/>
-      </w:pPr>
-      <w:r>
-        <w:t xml:space="preserve">    locations = </w:t>
-      </w:r>
-      <w:proofErr w:type="spellStart"/>
-      <w:r>
-        <w:t>cells_column_</w:t>
-      </w:r>
-      <w:proofErr w:type="gramStart"/>
-      <w:r>
-        <w:t>labels</w:t>
-      </w:r>
-      <w:proofErr w:type="spellEnd"/>
-      <w:r>
-        <w:t>(</w:t>
-      </w:r>
-      <w:proofErr w:type="gramEnd"/>
-      <w:r>
-        <w:t>)</w:t>
-      </w:r>
-    </w:p>
-    <w:p>
-      <w:pPr>
-        <w:pStyle w:val="CodeWide"/>
-      </w:pPr>
-      <w:r>
-        <w:t xml:space="preserve">  ) %&gt;%</w:t>
-      </w:r>
-    </w:p>
-    <w:p>
-      <w:pPr>
-        <w:pStyle w:val="CodeWide"/>
-      </w:pPr>
-      <w:r>
-        <w:t xml:space="preserve">  </w:t>
-      </w:r>
-      <w:proofErr w:type="spellStart"/>
-      <w:r>
-        <w:t>fmt_</w:t>
-      </w:r>
-      <w:proofErr w:type="gramStart"/>
-      <w:r>
-        <w:t>currency</w:t>
-      </w:r>
-      <w:proofErr w:type="spellEnd"/>
-      <w:r>
-        <w:t>(</w:t>
-      </w:r>
-      <w:proofErr w:type="gramEnd"/>
-    </w:p>
-    <w:p>
-      <w:pPr>
-        <w:pStyle w:val="CodeWide"/>
-      </w:pPr>
-      <w:r>
-        <w:t xml:space="preserve">    columns = </w:t>
-      </w:r>
-      <w:proofErr w:type="gramStart"/>
-      <w:r>
-        <w:t>c(</w:t>
-      </w:r>
-      <w:proofErr w:type="gramEnd"/>
-      <w:r>
-        <w:t>`1952`, `1972`, `1992`),</w:t>
-      </w:r>
-    </w:p>
-    <w:p>
-      <w:pPr>
-        <w:pStyle w:val="CodeWide"/>
-      </w:pPr>
-      <w:r>
-        <w:t xml:space="preserve">    decimals = 0</w:t>
-      </w:r>
-    </w:p>
-    <w:p>
-      <w:pPr>
-        <w:pStyle w:val="CodeWide"/>
-      </w:pPr>
-      <w:r>
-        <w:t xml:space="preserve">  ) %&gt;% </w:t>
-      </w:r>
-    </w:p>
-    <w:p>
-      <w:pPr>
-        <w:pStyle w:val="CodeWide"/>
-      </w:pPr>
-      <w:r>
-        <w:t xml:space="preserve">  </w:t>
-      </w:r>
-      <w:proofErr w:type="spellStart"/>
-      <w:r>
-        <w:t>tab_</w:t>
-      </w:r>
-      <w:proofErr w:type="gramStart"/>
-      <w:r>
-        <w:t>style</w:t>
-      </w:r>
-      <w:proofErr w:type="spellEnd"/>
-      <w:r>
-        <w:t>(</w:t>
-      </w:r>
-      <w:proofErr w:type="gramEnd"/>
-      <w:r>
-        <w:t xml:space="preserve">style = </w:t>
-      </w:r>
-      <w:proofErr w:type="spellStart"/>
-      <w:r>
-        <w:t>cell_text</w:t>
-      </w:r>
-      <w:proofErr w:type="spellEnd"/>
-      <w:r>
-        <w:t>(color = "orange",</w:t>
-      </w:r>
-    </w:p>
-    <w:p>
-      <w:pPr>
-        <w:pStyle w:val="CodeWide"/>
-      </w:pPr>
-      <w:r>
-        <w:t xml:space="preserve">                              weight = "bold"),</w:t>
-      </w:r>
-    </w:p>
-    <w:p>
-      <w:pPr>
-        <w:pStyle w:val="CodeWide"/>
-      </w:pPr>
-      <w:r>
-        <w:t xml:space="preserve">            locations = </w:t>
-      </w:r>
-      <w:proofErr w:type="spellStart"/>
-      <w:r>
-        <w:t>cells_</w:t>
-      </w:r>
-      <w:proofErr w:type="gramStart"/>
-      <w:r>
-        <w:t>body</w:t>
-      </w:r>
-      <w:proofErr w:type="spellEnd"/>
-      <w:r>
-        <w:t>(</w:t>
-      </w:r>
-      <w:proofErr w:type="gramEnd"/>
-    </w:p>
-    <w:p>
-      <w:pPr>
-        <w:pStyle w:val="CodeWide"/>
-      </w:pPr>
-      <w:r>
-        <w:t xml:space="preserve">              columns = `1952`,</w:t>
-      </w:r>
-    </w:p>
-    <w:p>
-      <w:pPr>
-        <w:pStyle w:val="CodeWide"/>
-      </w:pPr>
-      <w:r>
-        <w:t xml:space="preserve">              rows = `1952` == </w:t>
-      </w:r>
-      <w:proofErr w:type="gramStart"/>
-      <w:r>
-        <w:t>max(</w:t>
-      </w:r>
-      <w:proofErr w:type="gramEnd"/>
-      <w:r>
-        <w:t>`1952`)</w:t>
-      </w:r>
-    </w:p>
-    <w:p>
-      <w:pPr>
-        <w:pStyle w:val="CodeWide"/>
-      </w:pPr>
-      <w:r>
-        <w:t xml:space="preserve">            )) %&gt;% </w:t>
-      </w:r>
-    </w:p>
-    <w:p>
-      <w:pPr>
-        <w:pStyle w:val="CodeWide"/>
-      </w:pPr>
-      <w:r>
-        <w:t xml:space="preserve">  </w:t>
-      </w:r>
-      <w:proofErr w:type="spellStart"/>
-      <w:r>
-        <w:t>tab_</w:t>
-      </w:r>
-      <w:proofErr w:type="gramStart"/>
-      <w:r>
-        <w:t>style</w:t>
-      </w:r>
-      <w:proofErr w:type="spellEnd"/>
-      <w:r>
-        <w:t>(</w:t>
-      </w:r>
-      <w:proofErr w:type="gramEnd"/>
-      <w:r>
-        <w:t xml:space="preserve">style = </w:t>
-      </w:r>
-      <w:proofErr w:type="spellStart"/>
-      <w:r>
-        <w:t>cell_text</w:t>
-      </w:r>
-      <w:proofErr w:type="spellEnd"/>
-      <w:r>
-        <w:t>(color = "orange",</w:t>
-      </w:r>
-    </w:p>
-    <w:p>
-      <w:pPr>
-        <w:pStyle w:val="CodeWide"/>
-      </w:pPr>
-      <w:r>
-        <w:t xml:space="preserve">                              weight = "bold"),</w:t>
-      </w:r>
-    </w:p>
-    <w:p>
-      <w:pPr>
-        <w:pStyle w:val="CodeWide"/>
-      </w:pPr>
-      <w:r>
-        <w:t xml:space="preserve">            locations = </w:t>
-      </w:r>
-      <w:proofErr w:type="spellStart"/>
-      <w:r>
-        <w:t>cells_</w:t>
-      </w:r>
-      <w:proofErr w:type="gramStart"/>
-      <w:r>
-        <w:t>body</w:t>
-      </w:r>
-      <w:proofErr w:type="spellEnd"/>
-      <w:r>
-        <w:t>(</w:t>
-      </w:r>
-      <w:proofErr w:type="gramEnd"/>
-    </w:p>
-    <w:p>
-      <w:pPr>
-        <w:pStyle w:val="CodeWide"/>
-      </w:pPr>
-      <w:r>
-        <w:t xml:space="preserve">              columns = `1972`,</w:t>
-      </w:r>
-    </w:p>
-    <w:p>
-      <w:pPr>
-        <w:pStyle w:val="CodeWide"/>
-      </w:pPr>
-      <w:r>
-        <w:t xml:space="preserve">              rows = `1972` == </w:t>
-      </w:r>
-      <w:proofErr w:type="gramStart"/>
-      <w:r>
-        <w:t>max(</w:t>
-      </w:r>
-      <w:proofErr w:type="gramEnd"/>
-      <w:r>
-        <w:t>`1972`)</w:t>
-      </w:r>
-    </w:p>
-    <w:p>
-      <w:pPr>
-        <w:pStyle w:val="CodeWide"/>
-      </w:pPr>
-      <w:r>
-        <w:t xml:space="preserve">            )) %&gt;% </w:t>
-      </w:r>
-    </w:p>
-    <w:p>
-      <w:pPr>
-        <w:pStyle w:val="CodeWide"/>
-      </w:pPr>
-      <w:r>
-        <w:t xml:space="preserve">  </w:t>
-      </w:r>
-      <w:proofErr w:type="spellStart"/>
-      <w:r>
-        <w:t>tab_</w:t>
-      </w:r>
-      <w:proofErr w:type="gramStart"/>
-      <w:r>
-        <w:t>style</w:t>
-      </w:r>
-      <w:proofErr w:type="spellEnd"/>
-      <w:r>
-        <w:t>(</w:t>
-      </w:r>
-      <w:proofErr w:type="gramEnd"/>
-      <w:r>
-        <w:t xml:space="preserve">style = </w:t>
-      </w:r>
-      <w:proofErr w:type="spellStart"/>
-      <w:r>
-        <w:t>cell_text</w:t>
-      </w:r>
-      <w:proofErr w:type="spellEnd"/>
-      <w:r>
-        <w:t>(color = "orange",</w:t>
-      </w:r>
-    </w:p>
-    <w:p>
-      <w:pPr>
-        <w:pStyle w:val="CodeWide"/>
-      </w:pPr>
-      <w:r>
-        <w:t xml:space="preserve">                              weight = "bold"),</w:t>
-      </w:r>
-    </w:p>
-    <w:p>
-      <w:pPr>
-        <w:pStyle w:val="CodeWide"/>
-      </w:pPr>
-      <w:r>
-        <w:t xml:space="preserve">            locations = </w:t>
-      </w:r>
-      <w:proofErr w:type="spellStart"/>
-      <w:r>
-        <w:t>cells_</w:t>
-      </w:r>
-      <w:proofErr w:type="gramStart"/>
-      <w:r>
-        <w:t>body</w:t>
-      </w:r>
-      <w:proofErr w:type="spellEnd"/>
-      <w:r>
-        <w:t>(</w:t>
-      </w:r>
-      <w:proofErr w:type="gramEnd"/>
-    </w:p>
-    <w:p>
-      <w:pPr>
-        <w:pStyle w:val="CodeWide"/>
-      </w:pPr>
-      <w:r>
-        <w:t xml:space="preserve">              columns = `1992`,</w:t>
-      </w:r>
-    </w:p>
-    <w:p>
-      <w:pPr>
-        <w:pStyle w:val="CodeWide"/>
-      </w:pPr>
-      <w:r>
-        <w:t xml:space="preserve">              rows = `1992` == </w:t>
-      </w:r>
-      <w:proofErr w:type="gramStart"/>
-      <w:r>
-        <w:t>max(</w:t>
-      </w:r>
-      <w:proofErr w:type="gramEnd"/>
-      <w:r>
-        <w:t>`1992`)</w:t>
-      </w:r>
-    </w:p>
-    <w:p>
-      <w:pPr>
-        <w:pStyle w:val="CodeWide"/>
-      </w:pPr>
-      <w:r>
-        <w:t xml:space="preserve">            )) %&gt;% </w:t>
-      </w:r>
-    </w:p>
-    <w:p>
-      <w:pPr>
-        <w:pStyle w:val="CodeWide"/>
-      </w:pPr>
-      <w:r>
         <w:lastRenderedPageBreak/>
         <w:t xml:space="preserve">  </w:t>
       </w:r>
       <w:proofErr w:type="spellStart"/>
       <w:r>
+        <w:t>tab_</w:t>
+      </w:r>
+      <w:proofErr w:type="gramStart"/>
+      <w:r>
+        <w:t>style</w:t>
+      </w:r>
+      <w:proofErr w:type="spellEnd"/>
+      <w:r>
+        <w:t>(</w:t>
+      </w:r>
+      <w:proofErr w:type="gramEnd"/>
+    </w:p>
+    <w:p>
+      <w:pPr>
+        <w:pStyle w:val="CodeWide"/>
+      </w:pPr>
+      <w:r>
+        <w:t xml:space="preserve">    style = </w:t>
+      </w:r>
+      <w:proofErr w:type="spellStart"/>
+      <w:r>
+        <w:t>cell_</w:t>
+      </w:r>
+      <w:proofErr w:type="gramStart"/>
+      <w:r>
+        <w:t>borders</w:t>
+      </w:r>
+      <w:proofErr w:type="spellEnd"/>
+      <w:r>
+        <w:t>(</w:t>
+      </w:r>
+      <w:proofErr w:type="gramEnd"/>
+      <w:r>
+        <w:t>color = "transparent"),</w:t>
+      </w:r>
+    </w:p>
+    <w:p>
+      <w:pPr>
+        <w:pStyle w:val="CodeWide"/>
+      </w:pPr>
+      <w:r>
+        <w:t xml:space="preserve">    locations = </w:t>
+      </w:r>
+      <w:proofErr w:type="spellStart"/>
+      <w:r>
+        <w:t>cells_</w:t>
+      </w:r>
+      <w:proofErr w:type="gramStart"/>
+      <w:r>
+        <w:t>body</w:t>
+      </w:r>
+      <w:proofErr w:type="spellEnd"/>
+      <w:r>
+        <w:t>(</w:t>
+      </w:r>
+      <w:proofErr w:type="gramEnd"/>
+      <w:r>
+        <w:t>)</w:t>
+      </w:r>
+    </w:p>
+    <w:p>
+      <w:pPr>
+        <w:pStyle w:val="CodeWide"/>
+      </w:pPr>
+      <w:r>
+        <w:t xml:space="preserve">  ) %&gt;%</w:t>
+      </w:r>
+    </w:p>
+    <w:p>
+      <w:pPr>
+        <w:pStyle w:val="CodeWide"/>
+      </w:pPr>
+      <w:r>
+        <w:t xml:space="preserve">  </w:t>
+      </w:r>
+      <w:proofErr w:type="spellStart"/>
+      <w:r>
+        <w:t>tab_</w:t>
+      </w:r>
+      <w:proofErr w:type="gramStart"/>
+      <w:r>
+        <w:t>style</w:t>
+      </w:r>
+      <w:proofErr w:type="spellEnd"/>
+      <w:r>
+        <w:t>(</w:t>
+      </w:r>
+      <w:proofErr w:type="gramEnd"/>
+    </w:p>
+    <w:p>
+      <w:pPr>
+        <w:pStyle w:val="CodeWide"/>
+      </w:pPr>
+      <w:r>
+        <w:t xml:space="preserve">    style = </w:t>
+      </w:r>
+      <w:proofErr w:type="spellStart"/>
+      <w:r>
+        <w:t>cell_</w:t>
+      </w:r>
+      <w:proofErr w:type="gramStart"/>
+      <w:r>
+        <w:t>text</w:t>
+      </w:r>
+      <w:proofErr w:type="spellEnd"/>
+      <w:r>
+        <w:t>(</w:t>
+      </w:r>
+      <w:proofErr w:type="gramEnd"/>
+      <w:r>
+        <w:t>weight = "bold"),</w:t>
+      </w:r>
+    </w:p>
+    <w:p>
+      <w:pPr>
+        <w:pStyle w:val="CodeWide"/>
+      </w:pPr>
+      <w:r>
+        <w:t xml:space="preserve">    locations = </w:t>
+      </w:r>
+      <w:proofErr w:type="spellStart"/>
+      <w:r>
+        <w:t>cells_column_</w:t>
+      </w:r>
+      <w:proofErr w:type="gramStart"/>
+      <w:r>
+        <w:t>labels</w:t>
+      </w:r>
+      <w:proofErr w:type="spellEnd"/>
+      <w:r>
+        <w:t>(</w:t>
+      </w:r>
+      <w:proofErr w:type="gramEnd"/>
+      <w:r>
+        <w:t>)</w:t>
+      </w:r>
+    </w:p>
+    <w:p>
+      <w:pPr>
+        <w:pStyle w:val="CodeWide"/>
+      </w:pPr>
+      <w:r>
+        <w:t xml:space="preserve">  ) %&gt;%</w:t>
+      </w:r>
+    </w:p>
+    <w:p>
+      <w:pPr>
+        <w:pStyle w:val="CodeWide"/>
+      </w:pPr>
+      <w:r>
+        <w:t xml:space="preserve">  </w:t>
+      </w:r>
+      <w:proofErr w:type="spellStart"/>
+      <w:r>
+        <w:t>fmt_</w:t>
+      </w:r>
+      <w:proofErr w:type="gramStart"/>
+      <w:r>
+        <w:t>currency</w:t>
+      </w:r>
+      <w:proofErr w:type="spellEnd"/>
+      <w:r>
+        <w:t>(</w:t>
+      </w:r>
+      <w:proofErr w:type="gramEnd"/>
+    </w:p>
+    <w:p>
+      <w:pPr>
+        <w:pStyle w:val="CodeWide"/>
+      </w:pPr>
+      <w:r>
+        <w:t xml:space="preserve">    columns = </w:t>
+      </w:r>
+      <w:proofErr w:type="gramStart"/>
+      <w:r>
+        <w:t>c(</w:t>
+      </w:r>
+      <w:proofErr w:type="gramEnd"/>
+      <w:r>
+        <w:t>`1952`, `1972`, `1992`),</w:t>
+      </w:r>
+    </w:p>
+    <w:p>
+      <w:pPr>
+        <w:pStyle w:val="CodeWide"/>
+      </w:pPr>
+      <w:r>
+        <w:t xml:space="preserve">    decimals = 0</w:t>
+      </w:r>
+    </w:p>
+    <w:p>
+      <w:pPr>
+        <w:pStyle w:val="CodeWide"/>
+      </w:pPr>
+      <w:r>
+        <w:t xml:space="preserve">  ) %&gt;% </w:t>
+      </w:r>
+    </w:p>
+    <w:p>
+      <w:pPr>
+        <w:pStyle w:val="CodeWide"/>
+      </w:pPr>
+      <w:r>
+        <w:t xml:space="preserve">  </w:t>
+      </w:r>
+      <w:proofErr w:type="spellStart"/>
+      <w:r>
+        <w:t>tab_</w:t>
+      </w:r>
+      <w:proofErr w:type="gramStart"/>
+      <w:r>
+        <w:t>style</w:t>
+      </w:r>
+      <w:proofErr w:type="spellEnd"/>
+      <w:r>
+        <w:t>(</w:t>
+      </w:r>
+      <w:proofErr w:type="gramEnd"/>
+      <w:r>
+        <w:t xml:space="preserve">style = </w:t>
+      </w:r>
+      <w:proofErr w:type="spellStart"/>
+      <w:r>
+        <w:t>cell_text</w:t>
+      </w:r>
+      <w:proofErr w:type="spellEnd"/>
+      <w:r>
+        <w:t>(color = "orange",</w:t>
+      </w:r>
+    </w:p>
+    <w:p>
+      <w:pPr>
+        <w:pStyle w:val="CodeWide"/>
+      </w:pPr>
+      <w:r>
+        <w:t xml:space="preserve">                              weight = "bold"),</w:t>
+      </w:r>
+    </w:p>
+    <w:p>
+      <w:pPr>
+        <w:pStyle w:val="CodeWide"/>
+      </w:pPr>
+      <w:r>
+        <w:t xml:space="preserve">            locations = </w:t>
+      </w:r>
+      <w:proofErr w:type="spellStart"/>
+      <w:r>
+        <w:t>cells_</w:t>
+      </w:r>
+      <w:proofErr w:type="gramStart"/>
+      <w:r>
+        <w:t>body</w:t>
+      </w:r>
+      <w:proofErr w:type="spellEnd"/>
+      <w:r>
+        <w:t>(</w:t>
+      </w:r>
+      <w:proofErr w:type="gramEnd"/>
+    </w:p>
+    <w:p>
+      <w:pPr>
+        <w:pStyle w:val="CodeWide"/>
+      </w:pPr>
+      <w:r>
+        <w:t xml:space="preserve">              columns = `1952`,</w:t>
+      </w:r>
+    </w:p>
+    <w:p>
+      <w:pPr>
+        <w:pStyle w:val="CodeWide"/>
+      </w:pPr>
+      <w:r>
+        <w:t xml:space="preserve">              rows = `1952` == </w:t>
+      </w:r>
+      <w:proofErr w:type="gramStart"/>
+      <w:r>
+        <w:t>max(</w:t>
+      </w:r>
+      <w:proofErr w:type="gramEnd"/>
+      <w:r>
+        <w:t>`1952`)</w:t>
+      </w:r>
+    </w:p>
+    <w:p>
+      <w:pPr>
+        <w:pStyle w:val="CodeWide"/>
+      </w:pPr>
+      <w:r>
+        <w:t xml:space="preserve">            )) %&gt;% </w:t>
+      </w:r>
+    </w:p>
+    <w:p>
+      <w:pPr>
+        <w:pStyle w:val="CodeWide"/>
+      </w:pPr>
+      <w:r>
+        <w:t xml:space="preserve">  </w:t>
+      </w:r>
+      <w:proofErr w:type="spellStart"/>
+      <w:r>
+        <w:t>tab_</w:t>
+      </w:r>
+      <w:proofErr w:type="gramStart"/>
+      <w:r>
+        <w:t>style</w:t>
+      </w:r>
+      <w:proofErr w:type="spellEnd"/>
+      <w:r>
+        <w:t>(</w:t>
+      </w:r>
+      <w:proofErr w:type="gramEnd"/>
+      <w:r>
+        <w:t xml:space="preserve">style = </w:t>
+      </w:r>
+      <w:proofErr w:type="spellStart"/>
+      <w:r>
+        <w:t>cell_text</w:t>
+      </w:r>
+      <w:proofErr w:type="spellEnd"/>
+      <w:r>
+        <w:t>(color = "orange",</w:t>
+      </w:r>
+    </w:p>
+    <w:p>
+      <w:pPr>
+        <w:pStyle w:val="CodeWide"/>
+      </w:pPr>
+      <w:r>
+        <w:t xml:space="preserve">                              weight = "bold"),</w:t>
+      </w:r>
+    </w:p>
+    <w:p>
+      <w:pPr>
+        <w:pStyle w:val="CodeWide"/>
+      </w:pPr>
+      <w:r>
+        <w:t xml:space="preserve">            locations = </w:t>
+      </w:r>
+      <w:proofErr w:type="spellStart"/>
+      <w:r>
+        <w:t>cells_</w:t>
+      </w:r>
+      <w:proofErr w:type="gramStart"/>
+      <w:r>
+        <w:t>body</w:t>
+      </w:r>
+      <w:proofErr w:type="spellEnd"/>
+      <w:r>
+        <w:t>(</w:t>
+      </w:r>
+      <w:proofErr w:type="gramEnd"/>
+    </w:p>
+    <w:p>
+      <w:pPr>
+        <w:pStyle w:val="CodeWide"/>
+      </w:pPr>
+      <w:r>
+        <w:t xml:space="preserve">              columns = `1972`,</w:t>
+      </w:r>
+    </w:p>
+    <w:p>
+      <w:pPr>
+        <w:pStyle w:val="CodeWide"/>
+      </w:pPr>
+      <w:r>
+        <w:t xml:space="preserve">              rows = `1972` == </w:t>
+      </w:r>
+      <w:proofErr w:type="gramStart"/>
+      <w:r>
+        <w:t>max(</w:t>
+      </w:r>
+      <w:proofErr w:type="gramEnd"/>
+      <w:r>
+        <w:t>`1972`)</w:t>
+      </w:r>
+    </w:p>
+    <w:p>
+      <w:pPr>
+        <w:pStyle w:val="CodeWide"/>
+      </w:pPr>
+      <w:r>
+        <w:t xml:space="preserve">            )) %&gt;% </w:t>
+      </w:r>
+    </w:p>
+    <w:p>
+      <w:pPr>
+        <w:pStyle w:val="CodeWide"/>
+      </w:pPr>
+      <w:r>
+        <w:t xml:space="preserve">  </w:t>
+      </w:r>
+      <w:proofErr w:type="spellStart"/>
+      <w:r>
+        <w:t>tab_</w:t>
+      </w:r>
+      <w:proofErr w:type="gramStart"/>
+      <w:r>
+        <w:t>style</w:t>
+      </w:r>
+      <w:proofErr w:type="spellEnd"/>
+      <w:r>
+        <w:t>(</w:t>
+      </w:r>
+      <w:proofErr w:type="gramEnd"/>
+      <w:r>
+        <w:t xml:space="preserve">style = </w:t>
+      </w:r>
+      <w:proofErr w:type="spellStart"/>
+      <w:r>
+        <w:t>cell_text</w:t>
+      </w:r>
+      <w:proofErr w:type="spellEnd"/>
+      <w:r>
+        <w:t>(color = "orange",</w:t>
+      </w:r>
+    </w:p>
+    <w:p>
+      <w:pPr>
+        <w:pStyle w:val="CodeWide"/>
+      </w:pPr>
+      <w:r>
+        <w:t xml:space="preserve">                              weight = "bold"),</w:t>
+      </w:r>
+    </w:p>
+    <w:p>
+      <w:pPr>
+        <w:pStyle w:val="CodeWide"/>
+      </w:pPr>
+      <w:r>
+        <w:t xml:space="preserve">            locations = </w:t>
+      </w:r>
+      <w:proofErr w:type="spellStart"/>
+      <w:r>
+        <w:t>cells_</w:t>
+      </w:r>
+      <w:proofErr w:type="gramStart"/>
+      <w:r>
+        <w:t>body</w:t>
+      </w:r>
+      <w:proofErr w:type="spellEnd"/>
+      <w:r>
+        <w:t>(</w:t>
+      </w:r>
+      <w:proofErr w:type="gramEnd"/>
+    </w:p>
+    <w:p>
+      <w:pPr>
+        <w:pStyle w:val="CodeWide"/>
+      </w:pPr>
+      <w:r>
+        <w:t xml:space="preserve">              columns = `1992`,</w:t>
+      </w:r>
+    </w:p>
+    <w:p>
+      <w:pPr>
+        <w:pStyle w:val="CodeWide"/>
+      </w:pPr>
+      <w:r>
+        <w:t xml:space="preserve">              rows = `1992` == </w:t>
+      </w:r>
+      <w:proofErr w:type="gramStart"/>
+      <w:r>
+        <w:t>max(</w:t>
+      </w:r>
+      <w:proofErr w:type="gramEnd"/>
+      <w:r>
+        <w:t>`1992`)</w:t>
+      </w:r>
+    </w:p>
+    <w:p>
+      <w:pPr>
+        <w:pStyle w:val="CodeWide"/>
+      </w:pPr>
+      <w:r>
+        <w:t xml:space="preserve">            )) %&gt;% </w:t>
+      </w:r>
+    </w:p>
+    <w:p>
+      <w:pPr>
+        <w:pStyle w:val="CodeWide"/>
+      </w:pPr>
+      <w:r>
+        <w:t xml:space="preserve">  </w:t>
+      </w:r>
+      <w:proofErr w:type="spellStart"/>
+      <w:r>
         <w:t>gt_plt_</w:t>
       </w:r>
       <w:proofErr w:type="gramStart"/>
@@ -5657,10 +5787,10 @@
       <w:pPr>
         <w:pStyle w:val="CodeWide"/>
         <w:rPr>
-          <w:del w:id="145" w:author="David Keyes" w:date="2023-04-24T16:12:00Z"/>
+          <w:del w:id="166" w:author="David Keyes" w:date="2023-04-24T16:12:00Z"/>
         </w:rPr>
       </w:pPr>
-      <w:del w:id="146" w:author="David Keyes" w:date="2023-04-24T16:12:00Z">
+      <w:del w:id="167" w:author="David Keyes" w:date="2023-04-24T16:12:00Z">
         <w:r>
           <w:delText xml:space="preserve">                   label = FALSE,</w:delText>
         </w:r>
@@ -5685,7 +5815,7 @@
     <w:p>
       <w:pPr>
         <w:pStyle w:val="Body"/>
-        <w:pPrChange w:id="147" w:author="Frances" w:date="2023-06-01T11:31:00Z">
+        <w:pPrChange w:id="168" w:author="Frances" w:date="2023-06-01T11:31:00Z">
           <w:pPr>
             <w:pStyle w:val="BodyA"/>
           </w:pPr>
@@ -5755,7 +5885,7 @@
       <w:r>
         <w:t xml:space="preserve"> argument to make the sparkline black and all other elements of it transparent</w:t>
       </w:r>
-      <w:ins w:id="148" w:author="Frances" w:date="2023-06-01T11:49:00Z">
+      <w:ins w:id="169" w:author="Frances" w:date="2023-06-01T11:49:00Z">
         <w:r>
           <w:t>.</w:t>
         </w:r>
@@ -5763,12 +5893,12 @@
       <w:r>
         <w:t xml:space="preserve"> (</w:t>
       </w:r>
-      <w:ins w:id="149" w:author="Frances" w:date="2023-06-01T11:49:00Z">
+      <w:ins w:id="170" w:author="Frances" w:date="2023-06-01T11:49:00Z">
         <w:r>
           <w:t>B</w:t>
         </w:r>
       </w:ins>
-      <w:del w:id="150" w:author="Frances" w:date="2023-06-01T11:49:00Z">
+      <w:del w:id="171" w:author="Frances" w:date="2023-06-01T11:49:00Z">
         <w:r>
           <w:delText>b</w:delText>
         </w:r>
@@ -5776,7 +5906,7 @@
       <w:r>
         <w:t>y default, the function will make different parts of the sparkline different colors</w:t>
       </w:r>
-      <w:ins w:id="151" w:author="Frances" w:date="2023-06-01T11:49:00Z">
+      <w:ins w:id="172" w:author="Frances" w:date="2023-06-01T11:49:00Z">
         <w:r>
           <w:t>.</w:t>
         </w:r>
@@ -5784,7 +5914,7 @@
       <w:r>
         <w:t>)</w:t>
       </w:r>
-      <w:del w:id="152" w:author="Frances" w:date="2023-06-01T11:49:00Z">
+      <w:del w:id="173" w:author="Frances" w:date="2023-06-01T11:49:00Z">
         <w:r>
           <w:delText>.</w:delText>
         </w:r>
@@ -5809,6 +5939,7 @@
         <w:rPr>
           <w:noProof/>
         </w:rPr>
+        <w:lastRenderedPageBreak/>
         <w:drawing>
           <wp:inline distT="0" distB="0" distL="0" distR="0" wp14:anchorId="04016578" wp14:editId="449E5B6D">
             <wp:extent cx="5334000" cy="2410087"/>
@@ -5854,7 +5985,7 @@
     <w:p>
       <w:pPr>
         <w:pStyle w:val="CaptionLine"/>
-        <w:pPrChange w:id="153" w:author="Frances" w:date="2023-06-01T11:49:00Z">
+        <w:pPrChange w:id="174" w:author="Frances" w:date="2023-06-01T11:49:00Z">
           <w:pPr>
             <w:pStyle w:val="CaptionLine"/>
             <w:numPr>
@@ -5873,7 +6004,7 @@
     <w:p>
       <w:pPr>
         <w:pStyle w:val="Body"/>
-        <w:pPrChange w:id="154" w:author="Frances" w:date="2023-06-01T11:31:00Z">
+        <w:pPrChange w:id="175" w:author="Frances" w:date="2023-06-01T11:31:00Z">
           <w:pPr>
             <w:pStyle w:val="BodyA"/>
           </w:pPr>
@@ -5946,473 +6077,19 @@
     <w:p>
       <w:pPr>
         <w:pStyle w:val="CodeWide"/>
-        <w:pPrChange w:id="155" w:author="Frances" w:date="2023-06-01T11:50:00Z">
-          <w:pPr>
-            <w:pStyle w:val="Code"/>
-          </w:pPr>
-        </w:pPrChange>
-      </w:pPr>
-      <w:proofErr w:type="spellStart"/>
-      <w:r>
-        <w:t>gdp</w:t>
-      </w:r>
-      <w:proofErr w:type="spellEnd"/>
-      <w:r>
-        <w:t xml:space="preserve"> %&gt;% </w:t>
-      </w:r>
-    </w:p>
-    <w:p>
-      <w:pPr>
-        <w:pStyle w:val="CodeWide"/>
-        <w:pPrChange w:id="156" w:author="Frances" w:date="2023-06-01T11:50:00Z">
-          <w:pPr>
-            <w:pStyle w:val="Code"/>
-          </w:pPr>
-        </w:pPrChange>
-      </w:pPr>
-      <w:r>
-        <w:t xml:space="preserve">  </w:t>
-      </w:r>
-      <w:proofErr w:type="spellStart"/>
-      <w:r>
-        <w:t>group_</w:t>
-      </w:r>
-      <w:proofErr w:type="gramStart"/>
-      <w:r>
-        <w:t>by</w:t>
-      </w:r>
-      <w:proofErr w:type="spellEnd"/>
-      <w:r>
-        <w:t>(</w:t>
-      </w:r>
-      <w:proofErr w:type="gramEnd"/>
-      <w:r>
-        <w:t xml:space="preserve">Country) %&gt;% </w:t>
-      </w:r>
-    </w:p>
-    <w:p>
-      <w:pPr>
-        <w:pStyle w:val="CodeWide"/>
-        <w:pPrChange w:id="157" w:author="Frances" w:date="2023-06-01T11:50:00Z">
-          <w:pPr>
-            <w:pStyle w:val="Code"/>
-          </w:pPr>
-        </w:pPrChange>
-      </w:pPr>
-      <w:r>
-        <w:t xml:space="preserve">  </w:t>
-      </w:r>
-      <w:proofErr w:type="gramStart"/>
-      <w:r>
-        <w:t>mutate(</w:t>
-      </w:r>
-      <w:proofErr w:type="gramEnd"/>
-      <w:r>
-        <w:t xml:space="preserve">Trend = list(c(`1952`, `1972`, `1992`))) %&gt;% </w:t>
-      </w:r>
-    </w:p>
-    <w:p>
-      <w:pPr>
-        <w:pStyle w:val="CodeWide"/>
-        <w:pPrChange w:id="158" w:author="Frances" w:date="2023-06-01T11:50:00Z">
-          <w:pPr>
-            <w:pStyle w:val="Code"/>
-          </w:pPr>
-        </w:pPrChange>
-      </w:pPr>
-      <w:r>
-        <w:t xml:space="preserve">  </w:t>
-      </w:r>
-      <w:proofErr w:type="gramStart"/>
-      <w:r>
-        <w:t>ungroup(</w:t>
-      </w:r>
-      <w:proofErr w:type="gramEnd"/>
-      <w:r>
-        <w:t xml:space="preserve">) %&gt;% </w:t>
-      </w:r>
-    </w:p>
-    <w:p>
-      <w:pPr>
-        <w:pStyle w:val="CodeWide"/>
-        <w:pPrChange w:id="159" w:author="Frances" w:date="2023-06-01T11:50:00Z">
-          <w:pPr>
-            <w:pStyle w:val="Code"/>
-          </w:pPr>
-        </w:pPrChange>
-      </w:pPr>
-      <w:r>
-        <w:t xml:space="preserve">  </w:t>
-      </w:r>
-      <w:proofErr w:type="spellStart"/>
-      <w:proofErr w:type="gramStart"/>
-      <w:r>
-        <w:t>gt</w:t>
-      </w:r>
-      <w:proofErr w:type="spellEnd"/>
-      <w:r>
-        <w:t>(</w:t>
-      </w:r>
-      <w:proofErr w:type="gramEnd"/>
-      <w:r>
-        <w:t xml:space="preserve">) %&gt;% </w:t>
-      </w:r>
-    </w:p>
-    <w:p>
-      <w:pPr>
-        <w:pStyle w:val="CodeWide"/>
-        <w:pPrChange w:id="160" w:author="Frances" w:date="2023-06-01T11:50:00Z">
-          <w:pPr>
-            <w:pStyle w:val="Code"/>
-          </w:pPr>
-        </w:pPrChange>
-      </w:pPr>
-      <w:r>
-        <w:t xml:space="preserve">  </w:t>
-      </w:r>
-      <w:proofErr w:type="spellStart"/>
-      <w:r>
-        <w:t>tab_</w:t>
-      </w:r>
-      <w:proofErr w:type="gramStart"/>
-      <w:r>
-        <w:t>style</w:t>
-      </w:r>
-      <w:proofErr w:type="spellEnd"/>
-      <w:r>
-        <w:t>(</w:t>
-      </w:r>
-      <w:proofErr w:type="gramEnd"/>
-      <w:r>
-        <w:t xml:space="preserve">style = </w:t>
-      </w:r>
-      <w:proofErr w:type="spellStart"/>
-      <w:r>
-        <w:t>cell_text</w:t>
-      </w:r>
-      <w:proofErr w:type="spellEnd"/>
-      <w:r>
-        <w:t>(color = "orange",</w:t>
-      </w:r>
-    </w:p>
-    <w:p>
-      <w:pPr>
-        <w:pStyle w:val="CodeWide"/>
-        <w:pPrChange w:id="161" w:author="Frances" w:date="2023-06-01T11:50:00Z">
-          <w:pPr>
-            <w:pStyle w:val="Code"/>
-          </w:pPr>
-        </w:pPrChange>
-      </w:pPr>
-      <w:r>
-        <w:t xml:space="preserve">                              weight = "bold"),</w:t>
-      </w:r>
-    </w:p>
-    <w:p>
-      <w:pPr>
-        <w:pStyle w:val="CodeWide"/>
-        <w:pPrChange w:id="162" w:author="Frances" w:date="2023-06-01T11:50:00Z">
-          <w:pPr>
-            <w:pStyle w:val="Code"/>
-          </w:pPr>
-        </w:pPrChange>
-      </w:pPr>
-      <w:r>
-        <w:t xml:space="preserve">            locations = </w:t>
-      </w:r>
-      <w:proofErr w:type="spellStart"/>
-      <w:r>
-        <w:t>cells_</w:t>
-      </w:r>
-      <w:proofErr w:type="gramStart"/>
-      <w:r>
-        <w:t>body</w:t>
-      </w:r>
-      <w:proofErr w:type="spellEnd"/>
-      <w:r>
-        <w:t>(</w:t>
-      </w:r>
-      <w:proofErr w:type="gramEnd"/>
-    </w:p>
-    <w:p>
-      <w:pPr>
-        <w:pStyle w:val="CodeWide"/>
-        <w:pPrChange w:id="163" w:author="Frances" w:date="2023-06-01T11:50:00Z">
-          <w:pPr>
-            <w:pStyle w:val="Code"/>
-          </w:pPr>
-        </w:pPrChange>
-      </w:pPr>
-      <w:r>
-        <w:t xml:space="preserve">              columns = `1952`,</w:t>
-      </w:r>
-    </w:p>
-    <w:p>
-      <w:pPr>
-        <w:pStyle w:val="CodeWide"/>
-        <w:pPrChange w:id="164" w:author="Frances" w:date="2023-06-01T11:50:00Z">
-          <w:pPr>
-            <w:pStyle w:val="Code"/>
-          </w:pPr>
-        </w:pPrChange>
-      </w:pPr>
-      <w:r>
-        <w:t xml:space="preserve">              rows = `1952` == </w:t>
-      </w:r>
-      <w:proofErr w:type="gramStart"/>
-      <w:r>
-        <w:t>max(</w:t>
-      </w:r>
-      <w:proofErr w:type="gramEnd"/>
-      <w:r>
-        <w:t>`1952`)</w:t>
-      </w:r>
-    </w:p>
-    <w:p>
-      <w:pPr>
-        <w:pStyle w:val="CodeWide"/>
-        <w:pPrChange w:id="165" w:author="Frances" w:date="2023-06-01T11:50:00Z">
-          <w:pPr>
-            <w:pStyle w:val="Code"/>
-          </w:pPr>
-        </w:pPrChange>
-      </w:pPr>
-      <w:r>
-        <w:t xml:space="preserve">            )) %&gt;% </w:t>
-      </w:r>
-    </w:p>
-    <w:p>
-      <w:pPr>
-        <w:pStyle w:val="CodeWide"/>
-        <w:pPrChange w:id="166" w:author="Frances" w:date="2023-06-01T11:50:00Z">
-          <w:pPr>
-            <w:pStyle w:val="Code"/>
-          </w:pPr>
-        </w:pPrChange>
-      </w:pPr>
-      <w:r>
-        <w:t xml:space="preserve">  </w:t>
-      </w:r>
-      <w:proofErr w:type="spellStart"/>
-      <w:r>
-        <w:t>tab_</w:t>
-      </w:r>
-      <w:proofErr w:type="gramStart"/>
-      <w:r>
-        <w:t>style</w:t>
-      </w:r>
-      <w:proofErr w:type="spellEnd"/>
-      <w:r>
-        <w:t>(</w:t>
-      </w:r>
-      <w:proofErr w:type="gramEnd"/>
-      <w:r>
-        <w:t xml:space="preserve">style = </w:t>
-      </w:r>
-      <w:proofErr w:type="spellStart"/>
-      <w:r>
-        <w:t>cell_text</w:t>
-      </w:r>
-      <w:proofErr w:type="spellEnd"/>
-      <w:r>
-        <w:t>(color = "orange",</w:t>
-      </w:r>
-    </w:p>
-    <w:p>
-      <w:pPr>
-        <w:pStyle w:val="CodeWide"/>
-        <w:pPrChange w:id="167" w:author="Frances" w:date="2023-06-01T11:50:00Z">
-          <w:pPr>
-            <w:pStyle w:val="Code"/>
-          </w:pPr>
-        </w:pPrChange>
-      </w:pPr>
-      <w:r>
-        <w:t xml:space="preserve">                              weight = "bold"),</w:t>
-      </w:r>
-    </w:p>
-    <w:p>
-      <w:pPr>
-        <w:pStyle w:val="CodeWide"/>
-        <w:pPrChange w:id="168" w:author="Frances" w:date="2023-06-01T11:50:00Z">
-          <w:pPr>
-            <w:pStyle w:val="Code"/>
-          </w:pPr>
-        </w:pPrChange>
-      </w:pPr>
-      <w:r>
-        <w:t xml:space="preserve">            locations = </w:t>
-      </w:r>
-      <w:proofErr w:type="spellStart"/>
-      <w:r>
-        <w:t>cells_</w:t>
-      </w:r>
-      <w:proofErr w:type="gramStart"/>
-      <w:r>
-        <w:t>body</w:t>
-      </w:r>
-      <w:proofErr w:type="spellEnd"/>
-      <w:r>
-        <w:t>(</w:t>
-      </w:r>
-      <w:proofErr w:type="gramEnd"/>
-    </w:p>
-    <w:p>
-      <w:pPr>
-        <w:pStyle w:val="CodeWide"/>
-        <w:pPrChange w:id="169" w:author="Frances" w:date="2023-06-01T11:50:00Z">
-          <w:pPr>
-            <w:pStyle w:val="Code"/>
-          </w:pPr>
-        </w:pPrChange>
-      </w:pPr>
-      <w:r>
-        <w:t xml:space="preserve">              columns = `1972`,</w:t>
-      </w:r>
-    </w:p>
-    <w:p>
-      <w:pPr>
-        <w:pStyle w:val="CodeWide"/>
-        <w:pPrChange w:id="170" w:author="Frances" w:date="2023-06-01T11:50:00Z">
-          <w:pPr>
-            <w:pStyle w:val="Code"/>
-          </w:pPr>
-        </w:pPrChange>
-      </w:pPr>
-      <w:r>
-        <w:t xml:space="preserve">              rows = `1972` == </w:t>
-      </w:r>
-      <w:proofErr w:type="gramStart"/>
-      <w:r>
-        <w:t>max(</w:t>
-      </w:r>
-      <w:proofErr w:type="gramEnd"/>
-      <w:r>
-        <w:t>`1972`)</w:t>
-      </w:r>
-    </w:p>
-    <w:p>
-      <w:pPr>
-        <w:pStyle w:val="CodeWide"/>
-        <w:pPrChange w:id="171" w:author="Frances" w:date="2023-06-01T11:50:00Z">
-          <w:pPr>
-            <w:pStyle w:val="Code"/>
-          </w:pPr>
-        </w:pPrChange>
-      </w:pPr>
-      <w:r>
-        <w:t xml:space="preserve">            )) %&gt;% </w:t>
-      </w:r>
-    </w:p>
-    <w:p>
-      <w:pPr>
-        <w:pStyle w:val="CodeWide"/>
-        <w:pPrChange w:id="172" w:author="Frances" w:date="2023-06-01T11:50:00Z">
-          <w:pPr>
-            <w:pStyle w:val="Code"/>
-          </w:pPr>
-        </w:pPrChange>
-      </w:pPr>
-      <w:r>
-        <w:t xml:space="preserve">  </w:t>
-      </w:r>
-      <w:proofErr w:type="spellStart"/>
-      <w:r>
-        <w:t>tab_</w:t>
-      </w:r>
-      <w:proofErr w:type="gramStart"/>
-      <w:r>
-        <w:t>style</w:t>
-      </w:r>
-      <w:proofErr w:type="spellEnd"/>
-      <w:r>
-        <w:t>(</w:t>
-      </w:r>
-      <w:proofErr w:type="gramEnd"/>
-      <w:r>
-        <w:t xml:space="preserve">style = </w:t>
-      </w:r>
-      <w:proofErr w:type="spellStart"/>
-      <w:r>
-        <w:t>cell_text</w:t>
-      </w:r>
-      <w:proofErr w:type="spellEnd"/>
-      <w:r>
-        <w:t>(color = "orange",</w:t>
-      </w:r>
-    </w:p>
-    <w:p>
-      <w:pPr>
-        <w:pStyle w:val="CodeWide"/>
-        <w:pPrChange w:id="173" w:author="Frances" w:date="2023-06-01T11:50:00Z">
-          <w:pPr>
-            <w:pStyle w:val="Code"/>
-          </w:pPr>
-        </w:pPrChange>
-      </w:pPr>
-      <w:r>
-        <w:t xml:space="preserve">                              weight = "bold"),</w:t>
-      </w:r>
-    </w:p>
-    <w:p>
-      <w:pPr>
-        <w:pStyle w:val="CodeWide"/>
-        <w:pPrChange w:id="174" w:author="Frances" w:date="2023-06-01T11:50:00Z">
-          <w:pPr>
-            <w:pStyle w:val="Code"/>
-          </w:pPr>
-        </w:pPrChange>
-      </w:pPr>
-      <w:r>
-        <w:lastRenderedPageBreak/>
-        <w:t xml:space="preserve">            locations = </w:t>
-      </w:r>
-      <w:proofErr w:type="spellStart"/>
-      <w:r>
-        <w:t>cells_</w:t>
-      </w:r>
-      <w:proofErr w:type="gramStart"/>
-      <w:r>
-        <w:t>body</w:t>
-      </w:r>
-      <w:proofErr w:type="spellEnd"/>
-      <w:r>
-        <w:t>(</w:t>
-      </w:r>
-      <w:proofErr w:type="gramEnd"/>
-    </w:p>
-    <w:p>
-      <w:pPr>
-        <w:pStyle w:val="CodeWide"/>
-        <w:pPrChange w:id="175" w:author="Frances" w:date="2023-06-01T11:50:00Z">
-          <w:pPr>
-            <w:pStyle w:val="Code"/>
-          </w:pPr>
-        </w:pPrChange>
-      </w:pPr>
-      <w:r>
-        <w:t xml:space="preserve">              columns = `1992`,</w:t>
-      </w:r>
-    </w:p>
-    <w:p>
-      <w:pPr>
-        <w:pStyle w:val="CodeWide"/>
         <w:pPrChange w:id="176" w:author="Frances" w:date="2023-06-01T11:50:00Z">
           <w:pPr>
             <w:pStyle w:val="Code"/>
           </w:pPr>
         </w:pPrChange>
       </w:pPr>
-      <w:r>
-        <w:t xml:space="preserve">              rows = `1992` == </w:t>
-      </w:r>
-      <w:proofErr w:type="gramStart"/>
-      <w:r>
-        <w:t>max(</w:t>
-      </w:r>
-      <w:proofErr w:type="gramEnd"/>
-      <w:r>
-        <w:t>`1992`)</w:t>
+      <w:proofErr w:type="spellStart"/>
+      <w:r>
+        <w:t>gdp</w:t>
+      </w:r>
+      <w:proofErr w:type="spellEnd"/>
+      <w:r>
+        <w:t xml:space="preserve"> %&gt;% </w:t>
       </w:r>
     </w:p>
     <w:p>
@@ -6425,7 +6102,23 @@
         </w:pPrChange>
       </w:pPr>
       <w:r>
-        <w:t xml:space="preserve">            )) %&gt;% </w:t>
+        <w:t xml:space="preserve">  </w:t>
+      </w:r>
+      <w:proofErr w:type="spellStart"/>
+      <w:r>
+        <w:t>group_</w:t>
+      </w:r>
+      <w:proofErr w:type="gramStart"/>
+      <w:r>
+        <w:t>by</w:t>
+      </w:r>
+      <w:proofErr w:type="spellEnd"/>
+      <w:r>
+        <w:t>(</w:t>
+      </w:r>
+      <w:proofErr w:type="gramEnd"/>
+      <w:r>
+        <w:t xml:space="preserve">Country) %&gt;% </w:t>
       </w:r>
     </w:p>
     <w:p>
@@ -6440,19 +6133,14 @@
       <w:r>
         <w:t xml:space="preserve">  </w:t>
       </w:r>
-      <w:proofErr w:type="spellStart"/>
-      <w:r>
-        <w:t>fmt_</w:t>
-      </w:r>
       <w:proofErr w:type="gramStart"/>
       <w:r>
-        <w:t>currency</w:t>
-      </w:r>
-      <w:proofErr w:type="spellEnd"/>
-      <w:r>
-        <w:t>(</w:t>
+        <w:t>mutate(</w:t>
       </w:r>
       <w:proofErr w:type="gramEnd"/>
+      <w:r>
+        <w:t xml:space="preserve">Trend = list(c(`1952`, `1972`, `1992`))) %&gt;% </w:t>
+      </w:r>
     </w:p>
     <w:p>
       <w:pPr>
@@ -6464,15 +6152,15 @@
         </w:pPrChange>
       </w:pPr>
       <w:r>
-        <w:t xml:space="preserve">    columns = </w:t>
+        <w:t xml:space="preserve">  </w:t>
       </w:r>
       <w:proofErr w:type="gramStart"/>
       <w:r>
-        <w:t>c(</w:t>
+        <w:t>ungroup(</w:t>
       </w:r>
       <w:proofErr w:type="gramEnd"/>
       <w:r>
-        <w:t>`1952`, `1972`, `1992`),</w:t>
+        <w:t xml:space="preserve">) %&gt;% </w:t>
       </w:r>
     </w:p>
     <w:p>
@@ -6485,7 +6173,20 @@
         </w:pPrChange>
       </w:pPr>
       <w:r>
-        <w:t xml:space="preserve">    decimals = 0</w:t>
+        <w:t xml:space="preserve">  </w:t>
+      </w:r>
+      <w:proofErr w:type="spellStart"/>
+      <w:proofErr w:type="gramStart"/>
+      <w:r>
+        <w:t>gt</w:t>
+      </w:r>
+      <w:proofErr w:type="spellEnd"/>
+      <w:r>
+        <w:t>(</w:t>
+      </w:r>
+      <w:proofErr w:type="gramEnd"/>
+      <w:r>
+        <w:t xml:space="preserve">) %&gt;% </w:t>
       </w:r>
     </w:p>
     <w:p>
@@ -6498,7 +6199,31 @@
         </w:pPrChange>
       </w:pPr>
       <w:r>
-        <w:t xml:space="preserve">  ) %&gt;% </w:t>
+        <w:t xml:space="preserve">  </w:t>
+      </w:r>
+      <w:proofErr w:type="spellStart"/>
+      <w:r>
+        <w:t>tab_</w:t>
+      </w:r>
+      <w:proofErr w:type="gramStart"/>
+      <w:r>
+        <w:t>style</w:t>
+      </w:r>
+      <w:proofErr w:type="spellEnd"/>
+      <w:r>
+        <w:t>(</w:t>
+      </w:r>
+      <w:proofErr w:type="gramEnd"/>
+      <w:r>
+        <w:t xml:space="preserve">style = </w:t>
+      </w:r>
+      <w:proofErr w:type="spellStart"/>
+      <w:r>
+        <w:t>cell_text</w:t>
+      </w:r>
+      <w:proofErr w:type="spellEnd"/>
+      <w:r>
+        <w:t>(color = "orange",</w:t>
       </w:r>
     </w:p>
     <w:p>
@@ -6511,23 +6236,7 @@
         </w:pPrChange>
       </w:pPr>
       <w:r>
-        <w:t xml:space="preserve">  </w:t>
-      </w:r>
-      <w:proofErr w:type="spellStart"/>
-      <w:r>
-        <w:t>gt_plt_</w:t>
-      </w:r>
-      <w:proofErr w:type="gramStart"/>
-      <w:r>
-        <w:t>sparkline</w:t>
-      </w:r>
-      <w:proofErr w:type="spellEnd"/>
-      <w:r>
-        <w:t>(</w:t>
-      </w:r>
-      <w:proofErr w:type="gramEnd"/>
-      <w:r>
-        <w:t>column = Trend,</w:t>
+        <w:t xml:space="preserve">                              weight = "bold"),</w:t>
       </w:r>
     </w:p>
     <w:p>
@@ -6540,8 +6249,21 @@
         </w:pPrChange>
       </w:pPr>
       <w:r>
-        <w:t xml:space="preserve">                   label = FALSE,</w:t>
-      </w:r>
+        <w:t xml:space="preserve">            locations = </w:t>
+      </w:r>
+      <w:proofErr w:type="spellStart"/>
+      <w:r>
+        <w:t>cells_</w:t>
+      </w:r>
+      <w:proofErr w:type="gramStart"/>
+      <w:r>
+        <w:t>body</w:t>
+      </w:r>
+      <w:proofErr w:type="spellEnd"/>
+      <w:r>
+        <w:t>(</w:t>
+      </w:r>
+      <w:proofErr w:type="gramEnd"/>
     </w:p>
     <w:p>
       <w:pPr>
@@ -6553,15 +6275,7 @@
         </w:pPrChange>
       </w:pPr>
       <w:r>
-        <w:t xml:space="preserve">                   palette = </w:t>
-      </w:r>
-      <w:proofErr w:type="gramStart"/>
-      <w:r>
-        <w:t>c(</w:t>
-      </w:r>
-      <w:proofErr w:type="gramEnd"/>
-      <w:r>
-        <w:t xml:space="preserve">"black", "transparent", "transparent", "transparent", "transparent")) %&gt;% </w:t>
+        <w:t xml:space="preserve">              columns = `1952`,</w:t>
       </w:r>
     </w:p>
     <w:p>
@@ -6574,19 +6288,436 @@
         </w:pPrChange>
       </w:pPr>
       <w:r>
+        <w:t xml:space="preserve">              rows = `1952` == </w:t>
+      </w:r>
+      <w:proofErr w:type="gramStart"/>
+      <w:r>
+        <w:t>max(</w:t>
+      </w:r>
+      <w:proofErr w:type="gramEnd"/>
+      <w:r>
+        <w:t>`1952`)</w:t>
+      </w:r>
+    </w:p>
+    <w:p>
+      <w:pPr>
+        <w:pStyle w:val="CodeWide"/>
+        <w:pPrChange w:id="186" w:author="Frances" w:date="2023-06-01T11:50:00Z">
+          <w:pPr>
+            <w:pStyle w:val="Code"/>
+          </w:pPr>
+        </w:pPrChange>
+      </w:pPr>
+      <w:r>
+        <w:t xml:space="preserve">            )) %&gt;% </w:t>
+      </w:r>
+    </w:p>
+    <w:p>
+      <w:pPr>
+        <w:pStyle w:val="CodeWide"/>
+        <w:pPrChange w:id="187" w:author="Frances" w:date="2023-06-01T11:50:00Z">
+          <w:pPr>
+            <w:pStyle w:val="Code"/>
+          </w:pPr>
+        </w:pPrChange>
+      </w:pPr>
+      <w:r>
+        <w:t xml:space="preserve">  </w:t>
+      </w:r>
+      <w:proofErr w:type="spellStart"/>
+      <w:r>
+        <w:t>tab_</w:t>
+      </w:r>
+      <w:proofErr w:type="gramStart"/>
+      <w:r>
+        <w:t>style</w:t>
+      </w:r>
+      <w:proofErr w:type="spellEnd"/>
+      <w:r>
+        <w:t>(</w:t>
+      </w:r>
+      <w:proofErr w:type="gramEnd"/>
+      <w:r>
+        <w:t xml:space="preserve">style = </w:t>
+      </w:r>
+      <w:proofErr w:type="spellStart"/>
+      <w:r>
+        <w:t>cell_text</w:t>
+      </w:r>
+      <w:proofErr w:type="spellEnd"/>
+      <w:r>
+        <w:t>(color = "orange",</w:t>
+      </w:r>
+    </w:p>
+    <w:p>
+      <w:pPr>
+        <w:pStyle w:val="CodeWide"/>
+        <w:pPrChange w:id="188" w:author="Frances" w:date="2023-06-01T11:50:00Z">
+          <w:pPr>
+            <w:pStyle w:val="Code"/>
+          </w:pPr>
+        </w:pPrChange>
+      </w:pPr>
+      <w:r>
+        <w:t xml:space="preserve">                              weight = "bold"),</w:t>
+      </w:r>
+    </w:p>
+    <w:p>
+      <w:pPr>
+        <w:pStyle w:val="CodeWide"/>
+        <w:pPrChange w:id="189" w:author="Frances" w:date="2023-06-01T11:50:00Z">
+          <w:pPr>
+            <w:pStyle w:val="Code"/>
+          </w:pPr>
+        </w:pPrChange>
+      </w:pPr>
+      <w:r>
+        <w:t xml:space="preserve">            locations = </w:t>
+      </w:r>
+      <w:proofErr w:type="spellStart"/>
+      <w:r>
+        <w:t>cells_</w:t>
+      </w:r>
+      <w:proofErr w:type="gramStart"/>
+      <w:r>
+        <w:t>body</w:t>
+      </w:r>
+      <w:proofErr w:type="spellEnd"/>
+      <w:r>
+        <w:t>(</w:t>
+      </w:r>
+      <w:proofErr w:type="gramEnd"/>
+    </w:p>
+    <w:p>
+      <w:pPr>
+        <w:pStyle w:val="CodeWide"/>
+        <w:pPrChange w:id="190" w:author="Frances" w:date="2023-06-01T11:50:00Z">
+          <w:pPr>
+            <w:pStyle w:val="Code"/>
+          </w:pPr>
+        </w:pPrChange>
+      </w:pPr>
+      <w:r>
+        <w:t xml:space="preserve">              columns = `1972`,</w:t>
+      </w:r>
+    </w:p>
+    <w:p>
+      <w:pPr>
+        <w:pStyle w:val="CodeWide"/>
+        <w:pPrChange w:id="191" w:author="Frances" w:date="2023-06-01T11:50:00Z">
+          <w:pPr>
+            <w:pStyle w:val="Code"/>
+          </w:pPr>
+        </w:pPrChange>
+      </w:pPr>
+      <w:r>
+        <w:t xml:space="preserve">              rows = `1972` == </w:t>
+      </w:r>
+      <w:proofErr w:type="gramStart"/>
+      <w:r>
+        <w:t>max(</w:t>
+      </w:r>
+      <w:proofErr w:type="gramEnd"/>
+      <w:r>
+        <w:t>`1972`)</w:t>
+      </w:r>
+    </w:p>
+    <w:p>
+      <w:pPr>
+        <w:pStyle w:val="CodeWide"/>
+        <w:pPrChange w:id="192" w:author="Frances" w:date="2023-06-01T11:50:00Z">
+          <w:pPr>
+            <w:pStyle w:val="Code"/>
+          </w:pPr>
+        </w:pPrChange>
+      </w:pPr>
+      <w:r>
+        <w:t xml:space="preserve">            )) %&gt;% </w:t>
+      </w:r>
+    </w:p>
+    <w:p>
+      <w:pPr>
+        <w:pStyle w:val="CodeWide"/>
+        <w:pPrChange w:id="193" w:author="Frances" w:date="2023-06-01T11:50:00Z">
+          <w:pPr>
+            <w:pStyle w:val="Code"/>
+          </w:pPr>
+        </w:pPrChange>
+      </w:pPr>
+      <w:r>
+        <w:t xml:space="preserve">  </w:t>
+      </w:r>
+      <w:proofErr w:type="spellStart"/>
+      <w:r>
+        <w:t>tab_</w:t>
+      </w:r>
+      <w:proofErr w:type="gramStart"/>
+      <w:r>
+        <w:t>style</w:t>
+      </w:r>
+      <w:proofErr w:type="spellEnd"/>
+      <w:r>
+        <w:t>(</w:t>
+      </w:r>
+      <w:proofErr w:type="gramEnd"/>
+      <w:r>
+        <w:t xml:space="preserve">style = </w:t>
+      </w:r>
+      <w:proofErr w:type="spellStart"/>
+      <w:r>
+        <w:t>cell_text</w:t>
+      </w:r>
+      <w:proofErr w:type="spellEnd"/>
+      <w:r>
+        <w:t>(color = "orange",</w:t>
+      </w:r>
+    </w:p>
+    <w:p>
+      <w:pPr>
+        <w:pStyle w:val="CodeWide"/>
+        <w:pPrChange w:id="194" w:author="Frances" w:date="2023-06-01T11:50:00Z">
+          <w:pPr>
+            <w:pStyle w:val="Code"/>
+          </w:pPr>
+        </w:pPrChange>
+      </w:pPr>
+      <w:r>
+        <w:t xml:space="preserve">                              weight = "bold"),</w:t>
+      </w:r>
+    </w:p>
+    <w:p>
+      <w:pPr>
+        <w:pStyle w:val="CodeWide"/>
+        <w:pPrChange w:id="195" w:author="Frances" w:date="2023-06-01T11:50:00Z">
+          <w:pPr>
+            <w:pStyle w:val="Code"/>
+          </w:pPr>
+        </w:pPrChange>
+      </w:pPr>
+      <w:r>
+        <w:t xml:space="preserve">            locations = </w:t>
+      </w:r>
+      <w:proofErr w:type="spellStart"/>
+      <w:r>
+        <w:t>cells_</w:t>
+      </w:r>
+      <w:proofErr w:type="gramStart"/>
+      <w:r>
+        <w:t>body</w:t>
+      </w:r>
+      <w:proofErr w:type="spellEnd"/>
+      <w:r>
+        <w:t>(</w:t>
+      </w:r>
+      <w:proofErr w:type="gramEnd"/>
+    </w:p>
+    <w:p>
+      <w:pPr>
+        <w:pStyle w:val="CodeWide"/>
+        <w:pPrChange w:id="196" w:author="Frances" w:date="2023-06-01T11:50:00Z">
+          <w:pPr>
+            <w:pStyle w:val="Code"/>
+          </w:pPr>
+        </w:pPrChange>
+      </w:pPr>
+      <w:r>
+        <w:t xml:space="preserve">              columns = `1992`,</w:t>
+      </w:r>
+    </w:p>
+    <w:p>
+      <w:pPr>
+        <w:pStyle w:val="CodeWide"/>
+        <w:pPrChange w:id="197" w:author="Frances" w:date="2023-06-01T11:50:00Z">
+          <w:pPr>
+            <w:pStyle w:val="Code"/>
+          </w:pPr>
+        </w:pPrChange>
+      </w:pPr>
+      <w:r>
+        <w:t xml:space="preserve">              rows = `1992` == </w:t>
+      </w:r>
+      <w:proofErr w:type="gramStart"/>
+      <w:r>
+        <w:t>max(</w:t>
+      </w:r>
+      <w:proofErr w:type="gramEnd"/>
+      <w:r>
+        <w:t>`1992`)</w:t>
+      </w:r>
+    </w:p>
+    <w:p>
+      <w:pPr>
+        <w:pStyle w:val="CodeWide"/>
+        <w:pPrChange w:id="198" w:author="Frances" w:date="2023-06-01T11:50:00Z">
+          <w:pPr>
+            <w:pStyle w:val="Code"/>
+          </w:pPr>
+        </w:pPrChange>
+      </w:pPr>
+      <w:r>
+        <w:t xml:space="preserve">            )) %&gt;% </w:t>
+      </w:r>
+    </w:p>
+    <w:p>
+      <w:pPr>
+        <w:pStyle w:val="CodeWide"/>
+        <w:pPrChange w:id="199" w:author="Frances" w:date="2023-06-01T11:50:00Z">
+          <w:pPr>
+            <w:pStyle w:val="Code"/>
+          </w:pPr>
+        </w:pPrChange>
+      </w:pPr>
+      <w:r>
+        <w:t xml:space="preserve">  </w:t>
+      </w:r>
+      <w:proofErr w:type="spellStart"/>
+      <w:r>
+        <w:t>fmt_</w:t>
+      </w:r>
+      <w:proofErr w:type="gramStart"/>
+      <w:r>
+        <w:t>currency</w:t>
+      </w:r>
+      <w:proofErr w:type="spellEnd"/>
+      <w:r>
+        <w:t>(</w:t>
+      </w:r>
+      <w:proofErr w:type="gramEnd"/>
+    </w:p>
+    <w:p>
+      <w:pPr>
+        <w:pStyle w:val="CodeWide"/>
+        <w:pPrChange w:id="200" w:author="Frances" w:date="2023-06-01T11:50:00Z">
+          <w:pPr>
+            <w:pStyle w:val="Code"/>
+          </w:pPr>
+        </w:pPrChange>
+      </w:pPr>
+      <w:r>
+        <w:t xml:space="preserve">    columns = </w:t>
+      </w:r>
+      <w:proofErr w:type="gramStart"/>
+      <w:r>
+        <w:t>c(</w:t>
+      </w:r>
+      <w:proofErr w:type="gramEnd"/>
+      <w:r>
+        <w:t>`1952`, `1972`, `1992`),</w:t>
+      </w:r>
+    </w:p>
+    <w:p>
+      <w:pPr>
+        <w:pStyle w:val="CodeWide"/>
+        <w:pPrChange w:id="201" w:author="Frances" w:date="2023-06-01T11:50:00Z">
+          <w:pPr>
+            <w:pStyle w:val="Code"/>
+          </w:pPr>
+        </w:pPrChange>
+      </w:pPr>
+      <w:r>
+        <w:t xml:space="preserve">    decimals = 0</w:t>
+      </w:r>
+    </w:p>
+    <w:p>
+      <w:pPr>
+        <w:pStyle w:val="CodeWide"/>
+        <w:pPrChange w:id="202" w:author="Frances" w:date="2023-06-01T11:50:00Z">
+          <w:pPr>
+            <w:pStyle w:val="Code"/>
+          </w:pPr>
+        </w:pPrChange>
+      </w:pPr>
+      <w:r>
+        <w:t xml:space="preserve">  ) %&gt;% </w:t>
+      </w:r>
+    </w:p>
+    <w:p>
+      <w:pPr>
+        <w:pStyle w:val="CodeWide"/>
+        <w:pPrChange w:id="203" w:author="Frances" w:date="2023-06-01T11:50:00Z">
+          <w:pPr>
+            <w:pStyle w:val="Code"/>
+          </w:pPr>
+        </w:pPrChange>
+      </w:pPr>
+      <w:r>
+        <w:t xml:space="preserve">  </w:t>
+      </w:r>
+      <w:proofErr w:type="spellStart"/>
+      <w:r>
+        <w:t>gt_plt_</w:t>
+      </w:r>
+      <w:proofErr w:type="gramStart"/>
+      <w:r>
+        <w:t>sparkline</w:t>
+      </w:r>
+      <w:proofErr w:type="spellEnd"/>
+      <w:r>
+        <w:t>(</w:t>
+      </w:r>
+      <w:proofErr w:type="gramEnd"/>
+      <w:r>
+        <w:t>column = Trend,</w:t>
+      </w:r>
+    </w:p>
+    <w:p>
+      <w:pPr>
+        <w:pStyle w:val="CodeWide"/>
+        <w:pPrChange w:id="204" w:author="Frances" w:date="2023-06-01T11:50:00Z">
+          <w:pPr>
+            <w:pStyle w:val="Code"/>
+          </w:pPr>
+        </w:pPrChange>
+      </w:pPr>
+      <w:r>
+        <w:t xml:space="preserve">                   label = FALSE,</w:t>
+      </w:r>
+    </w:p>
+    <w:p>
+      <w:pPr>
+        <w:pStyle w:val="CodeWide"/>
+        <w:pPrChange w:id="205" w:author="Frances" w:date="2023-06-01T11:50:00Z">
+          <w:pPr>
+            <w:pStyle w:val="Code"/>
+          </w:pPr>
+        </w:pPrChange>
+      </w:pPr>
+      <w:r>
+        <w:t xml:space="preserve">                   palette = </w:t>
+      </w:r>
+      <w:proofErr w:type="gramStart"/>
+      <w:r>
+        <w:t>c(</w:t>
+      </w:r>
+      <w:proofErr w:type="gramEnd"/>
+      <w:r>
+        <w:t xml:space="preserve">"black", "transparent", "transparent", "transparent", "transparent")) %&gt;% </w:t>
+      </w:r>
+    </w:p>
+    <w:p>
+      <w:pPr>
+        <w:pStyle w:val="CodeWide"/>
+        <w:pPrChange w:id="206" w:author="Frances" w:date="2023-06-01T11:50:00Z">
+          <w:pPr>
+            <w:pStyle w:val="Code"/>
+          </w:pPr>
+        </w:pPrChange>
+      </w:pPr>
+      <w:r>
         <w:t xml:space="preserve">  gt_theme_538()</w:t>
       </w:r>
     </w:p>
     <w:p>
       <w:pPr>
         <w:pStyle w:val="Body"/>
-        <w:pPrChange w:id="186" w:author="Frances" w:date="2023-06-01T11:31:00Z">
+        <w:pPrChange w:id="207" w:author="Frances" w:date="2023-06-01T11:31:00Z">
           <w:pPr>
             <w:pStyle w:val="BodyA"/>
           </w:pPr>
         </w:pPrChange>
       </w:pPr>
       <w:r>
+        <w:lastRenderedPageBreak/>
         <w:t>Take a look at tables on the FiveThirtyEight website, and you’ll see similarities to the one in Figure 5-12.</w:t>
       </w:r>
     </w:p>
@@ -6651,7 +6782,7 @@
     <w:p>
       <w:pPr>
         <w:pStyle w:val="CaptionLine"/>
-        <w:pPrChange w:id="187" w:author="Frances" w:date="2023-06-01T11:50:00Z">
+        <w:pPrChange w:id="208" w:author="Frances" w:date="2023-06-01T11:50:00Z">
           <w:pPr>
             <w:pStyle w:val="CaptionLine"/>
             <w:numPr>
@@ -6666,7 +6797,7 @@
       <w:r>
         <w:t xml:space="preserve">A table redone in </w:t>
       </w:r>
-      <w:ins w:id="188" w:author="Frances" w:date="2023-06-01T11:50:00Z">
+      <w:ins w:id="209" w:author="Frances" w:date="2023-06-01T11:50:00Z">
         <w:r>
           <w:t xml:space="preserve">the </w:t>
         </w:r>
@@ -6678,12 +6809,14 @@
     <w:p>
       <w:pPr>
         <w:pStyle w:val="Body"/>
-        <w:pPrChange w:id="189" w:author="Frances" w:date="2023-06-01T11:31:00Z">
+        <w:pPrChange w:id="210" w:author="Frances" w:date="2023-06-01T11:31:00Z">
           <w:pPr>
             <w:pStyle w:val="BodyA"/>
           </w:pPr>
         </w:pPrChange>
       </w:pPr>
+      <w:bookmarkStart w:id="211" w:name="OLE_LINK10"/>
+      <w:bookmarkStart w:id="212" w:name="OLE_LINK11"/>
       <w:r>
         <w:t xml:space="preserve">Add-on packages like </w:t>
       </w:r>
@@ -6700,12 +6833,12 @@
       <w:r>
         <w:t xml:space="preserve"> are common in the table-making landscape. If you</w:t>
       </w:r>
-      <w:ins w:id="190" w:author="Frances" w:date="2023-06-01T11:50:00Z">
+      <w:ins w:id="213" w:author="Frances" w:date="2023-06-01T11:50:00Z">
         <w:r>
           <w:t>’</w:t>
         </w:r>
       </w:ins>
-      <w:del w:id="191" w:author="Frances" w:date="2023-06-01T11:50:00Z">
+      <w:del w:id="214" w:author="Frances" w:date="2023-06-01T11:50:00Z">
         <w:r>
           <w:delText xml:space="preserve"> a</w:delText>
         </w:r>
@@ -6739,7 +6872,7 @@
       <w:r>
         <w:t xml:space="preserve"> to add interactive sparklines, themes, and more</w:t>
       </w:r>
-      <w:ins w:id="192" w:author="Frances" w:date="2023-06-01T11:51:00Z">
+      <w:ins w:id="215" w:author="Frances" w:date="2023-06-01T11:51:00Z">
         <w:r>
           <w:t>.</w:t>
         </w:r>
@@ -6747,17 +6880,17 @@
       <w:r>
         <w:t xml:space="preserve"> </w:t>
       </w:r>
-      <w:del w:id="193" w:author="Frances" w:date="2023-06-01T11:51:00Z">
+      <w:del w:id="216" w:author="Frances" w:date="2023-06-01T11:51:00Z">
         <w:r>
           <w:delText>(</w:delText>
         </w:r>
       </w:del>
-      <w:ins w:id="194" w:author="Frances" w:date="2023-06-01T11:51:00Z">
+      <w:ins w:id="217" w:author="Frances" w:date="2023-06-01T11:51:00Z">
         <w:r>
           <w:t>Y</w:t>
         </w:r>
       </w:ins>
-      <w:del w:id="195" w:author="Frances" w:date="2023-06-01T11:51:00Z">
+      <w:del w:id="218" w:author="Frances" w:date="2023-06-01T11:51:00Z">
         <w:r>
           <w:delText>y</w:delText>
         </w:r>
@@ -6765,7 +6898,7 @@
       <w:r>
         <w:t xml:space="preserve">ou’ll learn </w:t>
       </w:r>
-      <w:del w:id="196" w:author="Frances" w:date="2023-06-01T11:51:00Z">
+      <w:del w:id="219" w:author="Frances" w:date="2023-06-01T11:51:00Z">
         <w:r>
           <w:delText xml:space="preserve">a bit </w:delText>
         </w:r>
@@ -6781,7 +6914,7 @@
         </w:rPr>
         <w:t>Chapter 9</w:t>
       </w:r>
-      <w:del w:id="197" w:author="Frances" w:date="2023-06-01T11:51:00Z">
+      <w:del w:id="220" w:author="Frances" w:date="2023-06-01T11:51:00Z">
         <w:r>
           <w:delText>)</w:delText>
         </w:r>
@@ -6789,7 +6922,7 @@
       <w:r>
         <w:t xml:space="preserve">. </w:t>
       </w:r>
-      <w:del w:id="198" w:author="Frances" w:date="2023-06-01T11:51:00Z">
+      <w:del w:id="221" w:author="Frances" w:date="2023-06-01T11:51:00Z">
         <w:r>
           <w:delText>The functionality that you get from these packages is enough to never make you go back to making tables in Word!</w:delText>
         </w:r>
@@ -6799,31 +6932,35 @@
       <w:pPr>
         <w:pStyle w:val="HeadA"/>
       </w:pPr>
-      <w:bookmarkStart w:id="199" w:name="_Toc8"/>
-      <w:bookmarkStart w:id="200" w:name="conclusion"/>
+      <w:bookmarkStart w:id="222" w:name="_Toc8"/>
+      <w:bookmarkStart w:id="223" w:name="conclusion"/>
+      <w:bookmarkEnd w:id="211"/>
+      <w:bookmarkEnd w:id="212"/>
       <w:r>
         <w:t>Conclusion</w:t>
       </w:r>
-      <w:bookmarkEnd w:id="199"/>
+      <w:bookmarkEnd w:id="222"/>
     </w:p>
     <w:p>
       <w:pPr>
         <w:pStyle w:val="Body"/>
-        <w:pPrChange w:id="201" w:author="Frances" w:date="2023-06-01T11:31:00Z">
+        <w:pPrChange w:id="224" w:author="Frances" w:date="2023-06-01T11:31:00Z">
           <w:pPr>
             <w:pStyle w:val="BodyA"/>
           </w:pPr>
         </w:pPrChange>
       </w:pPr>
+      <w:bookmarkStart w:id="225" w:name="OLE_LINK12"/>
+      <w:bookmarkStart w:id="226" w:name="OLE_LINK13"/>
       <w:r>
         <w:t>Many of the tweaks we made to our table are quite subtle. Changes like removing excess gridlines, bolding header text, right</w:t>
       </w:r>
-      <w:ins w:id="202" w:author="Frances" w:date="2023-06-01T11:51:00Z">
+      <w:ins w:id="227" w:author="Frances" w:date="2023-06-01T11:51:00Z">
         <w:r>
           <w:t>-</w:t>
         </w:r>
       </w:ins>
-      <w:del w:id="203" w:author="Frances" w:date="2023-06-01T11:51:00Z">
+      <w:del w:id="228" w:author="Frances" w:date="2023-06-01T11:51:00Z">
         <w:r>
           <w:delText xml:space="preserve"> </w:delText>
         </w:r>
@@ -6835,7 +6972,7 @@
     <w:p>
       <w:pPr>
         <w:pStyle w:val="Body"/>
-        <w:pPrChange w:id="204" w:author="Frances" w:date="2023-06-01T11:31:00Z">
+        <w:pPrChange w:id="229" w:author="Frances" w:date="2023-06-01T11:31:00Z">
           <w:pPr>
             <w:pStyle w:val="BodyA"/>
           </w:pPr>
@@ -6862,11 +6999,10 @@
       <w:pPr>
         <w:pStyle w:val="Body"/>
         <w:rPr>
-          <w:ins w:id="205" w:author="Frances" w:date="2023-06-16T13:53:00Z"/>
+          <w:ins w:id="230" w:author="Frances" w:date="2023-06-16T13:53:00Z"/>
         </w:rPr>
       </w:pPr>
       <w:r>
-        <w:lastRenderedPageBreak/>
         <w:t xml:space="preserve">In </w:t>
       </w:r>
       <w:r>
@@ -6880,7 +7016,7 @@
       <w:r>
         <w:t>, you’ll learn how to create reports using R</w:t>
       </w:r>
-      <w:ins w:id="206" w:author="David Keyes" w:date="2023-03-23T08:06:00Z">
+      <w:ins w:id="231" w:author="David Keyes" w:date="2023-03-23T08:06:00Z">
         <w:r>
           <w:t xml:space="preserve"> </w:t>
         </w:r>
@@ -6888,7 +7024,7 @@
       <w:r>
         <w:t xml:space="preserve">Markdown, which </w:t>
       </w:r>
-      <w:del w:id="207" w:author="Frances" w:date="2023-06-01T11:52:00Z">
+      <w:del w:id="232" w:author="Frances" w:date="2023-06-01T11:52:00Z">
         <w:r>
           <w:delText xml:space="preserve">you </w:delText>
         </w:r>
@@ -6896,7 +7032,7 @@
       <w:r>
         <w:t xml:space="preserve">can </w:t>
       </w:r>
-      <w:del w:id="208" w:author="Frances" w:date="2023-06-01T11:52:00Z">
+      <w:del w:id="233" w:author="Frances" w:date="2023-06-01T11:52:00Z">
         <w:r>
           <w:delText xml:space="preserve">use to </w:delText>
         </w:r>
@@ -6904,24 +7040,26 @@
       <w:r>
         <w:t>integrate your tables directly into the final document. What’s better than using just a few lines of code to make publication-ready tables?</w:t>
       </w:r>
-      <w:bookmarkEnd w:id="129"/>
-      <w:bookmarkEnd w:id="135"/>
-      <w:bookmarkEnd w:id="200"/>
+      <w:bookmarkEnd w:id="145"/>
+      <w:bookmarkEnd w:id="156"/>
+      <w:bookmarkEnd w:id="223"/>
     </w:p>
     <w:p>
       <w:pPr>
         <w:pStyle w:val="HeadA"/>
         <w:rPr>
-          <w:ins w:id="209" w:author="Frances" w:date="2023-06-16T13:53:00Z"/>
+          <w:ins w:id="234" w:author="Frances" w:date="2023-06-16T13:53:00Z"/>
         </w:rPr>
-        <w:pPrChange w:id="210" w:author="Frances" w:date="2023-06-16T13:54:00Z">
+        <w:pPrChange w:id="235" w:author="Frances" w:date="2023-06-16T13:54:00Z">
           <w:pPr>
             <w:pStyle w:val="Body"/>
           </w:pPr>
         </w:pPrChange>
       </w:pPr>
-      <w:bookmarkStart w:id="211" w:name="_Hlk137816096"/>
-      <w:ins w:id="212" w:author="Frances" w:date="2023-06-16T13:53:00Z">
+      <w:bookmarkStart w:id="236" w:name="_Hlk137816096"/>
+      <w:bookmarkEnd w:id="225"/>
+      <w:bookmarkEnd w:id="226"/>
+      <w:ins w:id="237" w:author="Frances" w:date="2023-06-16T13:53:00Z">
         <w:r>
           <w:t>Learn More</w:t>
         </w:r>
@@ -6931,10 +7069,10 @@
       <w:pPr>
         <w:pStyle w:val="Body"/>
         <w:rPr>
-          <w:ins w:id="213" w:author="Frances" w:date="2023-06-16T13:53:00Z"/>
+          <w:ins w:id="238" w:author="Frances" w:date="2023-06-16T13:53:00Z"/>
         </w:rPr>
       </w:pPr>
-      <w:ins w:id="214" w:author="Frances" w:date="2023-06-16T13:53:00Z">
+      <w:ins w:id="239" w:author="Frances" w:date="2023-06-16T13:53:00Z">
         <w:r>
           <w:t xml:space="preserve">Consult the following resources to learn about table design principles and how to make high-quality tables with the </w:t>
         </w:r>
@@ -6955,25 +7093,25 @@
       <w:pPr>
         <w:pStyle w:val="ListPlain"/>
         <w:rPr>
-          <w:ins w:id="215" w:author="Frances" w:date="2023-06-16T13:53:00Z"/>
+          <w:ins w:id="240" w:author="Frances" w:date="2023-06-16T13:53:00Z"/>
         </w:rPr>
       </w:pPr>
-      <w:ins w:id="216" w:author="Frances" w:date="2023-06-16T13:54:00Z">
+      <w:ins w:id="241" w:author="Frances" w:date="2023-06-16T13:54:00Z">
         <w:r>
           <w:t>“</w:t>
         </w:r>
       </w:ins>
-      <w:ins w:id="217" w:author="Frances" w:date="2023-06-16T13:53:00Z">
+      <w:ins w:id="242" w:author="Frances" w:date="2023-06-16T13:53:00Z">
         <w:r>
           <w:t>Ten Guidelines for Better Tables</w:t>
         </w:r>
       </w:ins>
-      <w:ins w:id="218" w:author="Frances" w:date="2023-06-16T13:54:00Z">
+      <w:ins w:id="243" w:author="Frances" w:date="2023-06-16T13:54:00Z">
         <w:r>
           <w:t>”</w:t>
         </w:r>
       </w:ins>
-      <w:ins w:id="219" w:author="Frances" w:date="2023-06-16T13:53:00Z">
+      <w:ins w:id="244" w:author="Frances" w:date="2023-06-16T13:53:00Z">
         <w:r>
           <w:t xml:space="preserve"> by Jon </w:t>
         </w:r>
@@ -7027,26 +7165,27 @@
       <w:pPr>
         <w:pStyle w:val="ListPlain"/>
         <w:rPr>
-          <w:ins w:id="220" w:author="Frances" w:date="2023-06-16T13:53:00Z"/>
+          <w:ins w:id="245" w:author="Frances" w:date="2023-06-16T13:53:00Z"/>
           <w:rStyle w:val="LinkURL"/>
         </w:rPr>
       </w:pPr>
-      <w:ins w:id="221" w:author="Frances" w:date="2023-06-16T13:54:00Z">
+      <w:ins w:id="246" w:author="Frances" w:date="2023-06-16T13:54:00Z">
         <w:r>
+          <w:lastRenderedPageBreak/>
           <w:t>“</w:t>
         </w:r>
       </w:ins>
-      <w:ins w:id="222" w:author="Frances" w:date="2023-06-16T13:53:00Z">
+      <w:ins w:id="247" w:author="Frances" w:date="2023-06-16T13:53:00Z">
         <w:r>
           <w:t>10+ Guidelines for Better Tables in R</w:t>
         </w:r>
       </w:ins>
-      <w:ins w:id="223" w:author="Frances" w:date="2023-06-16T13:54:00Z">
+      <w:ins w:id="248" w:author="Frances" w:date="2023-06-16T13:54:00Z">
         <w:r>
           <w:t>”</w:t>
         </w:r>
       </w:ins>
-      <w:ins w:id="224" w:author="Frances" w:date="2023-06-16T13:53:00Z">
+      <w:ins w:id="249" w:author="Frances" w:date="2023-06-16T13:53:00Z">
         <w:r>
           <w:t xml:space="preserve"> by Tom Mock (2020)</w:t>
         </w:r>
@@ -7083,15 +7222,15 @@
       <w:pPr>
         <w:pStyle w:val="ListPlain"/>
         <w:rPr>
-          <w:ins w:id="225" w:author="Frances" w:date="2023-06-16T13:53:00Z"/>
+          <w:ins w:id="250" w:author="Frances" w:date="2023-06-16T13:53:00Z"/>
         </w:rPr>
       </w:pPr>
-      <w:ins w:id="226" w:author="Frances" w:date="2023-06-16T13:54:00Z">
+      <w:ins w:id="251" w:author="Frances" w:date="2023-06-16T13:54:00Z">
         <w:r>
           <w:t>“</w:t>
         </w:r>
       </w:ins>
-      <w:ins w:id="227" w:author="Frances" w:date="2023-06-16T13:53:00Z">
+      <w:ins w:id="252" w:author="Frances" w:date="2023-06-16T13:53:00Z">
         <w:r>
           <w:t>Creating beautiful tables in R with {</w:t>
         </w:r>
@@ -7104,12 +7243,12 @@
           <w:t>}</w:t>
         </w:r>
       </w:ins>
-      <w:ins w:id="228" w:author="Frances" w:date="2023-06-16T13:54:00Z">
+      <w:ins w:id="253" w:author="Frances" w:date="2023-06-16T13:54:00Z">
         <w:r>
           <w:t>”</w:t>
         </w:r>
       </w:ins>
-      <w:ins w:id="229" w:author="Frances" w:date="2023-06-16T13:53:00Z">
+      <w:ins w:id="254" w:author="Frances" w:date="2023-06-16T13:53:00Z">
         <w:r>
           <w:t xml:space="preserve"> by Albert Rapp (2022)</w:t>
         </w:r>
@@ -7142,11 +7281,11 @@
         </w:r>
       </w:ins>
     </w:p>
-    <w:bookmarkEnd w:id="211"/>
+    <w:bookmarkEnd w:id="236"/>
     <w:p>
       <w:pPr>
         <w:pStyle w:val="Body"/>
-        <w:pPrChange w:id="230" w:author="Frances" w:date="2023-06-01T11:56:00Z">
+        <w:pPrChange w:id="255" w:author="Frances" w:date="2023-06-01T11:56:00Z">
           <w:pPr>
             <w:pStyle w:val="BodyA"/>
           </w:pPr>
@@ -7166,7 +7305,7 @@
 
 <file path=word/comments.xml><?xml version="1.0" encoding="utf-8"?>
 <w:comments xmlns:wpc="http://schemas.microsoft.com/office/word/2010/wordprocessingCanvas" xmlns:cx="http://schemas.microsoft.com/office/drawing/2014/chartex" xmlns:cx1="http://schemas.microsoft.com/office/drawing/2015/9/8/chartex" xmlns:cx2="http://schemas.microsoft.com/office/drawing/2015/10/21/chartex" xmlns:cx3="http://schemas.microsoft.com/office/drawing/2016/5/9/chartex" xmlns:cx4="http://schemas.microsoft.com/office/drawing/2016/5/10/chartex" xmlns:cx5="http://schemas.microsoft.com/office/drawing/2016/5/11/chartex" xmlns:cx6="http://schemas.microsoft.com/office/drawing/2016/5/12/chartex" xmlns:cx7="http://schemas.microsoft.com/office/drawing/2016/5/13/chartex" xmlns:cx8="http://schemas.microsoft.com/office/drawing/2016/5/14/chartex" xmlns:mc="http://schemas.openxmlformats.org/markup-compatibility/2006" xmlns:aink="http://schemas.microsoft.com/office/drawing/2016/ink" xmlns:am3d="http://schemas.microsoft.com/office/drawing/2017/model3d" xmlns:o="urn:schemas-microsoft-com:office:office" xmlns:oel="http://schemas.microsoft.com/office/2019/extlst" xmlns:r="http://schemas.openxmlformats.org/officeDocument/2006/relationships" xmlns:m="http://schemas.openxmlformats.org/officeDocument/2006/math" xmlns:v="urn:schemas-microsoft-com:vml" xmlns:wp14="http://schemas.microsoft.com/office/word/2010/wordprocessingDrawing" xmlns:wp="http://schemas.openxmlformats.org/drawingml/2006/wordprocessingDrawing" xmlns:w10="urn:schemas-microsoft-com:office:word" xmlns:w="http://schemas.openxmlformats.org/wordprocessingml/2006/main" xmlns:w14="http://schemas.microsoft.com/office/word/2010/wordml" xmlns:w15="http://schemas.microsoft.com/office/word/2012/wordml" xmlns:w16cex="http://schemas.microsoft.com/office/word/2018/wordml/cex" xmlns:w16cid="http://schemas.microsoft.com/office/word/2016/wordml/cid" xmlns:w16="http://schemas.microsoft.com/office/word/2018/wordml" xmlns:w16sdtdh="http://schemas.microsoft.com/office/word/2020/wordml/sdtdatahash" xmlns:w16se="http://schemas.microsoft.com/office/word/2015/wordml/symex" xmlns:wpg="http://schemas.microsoft.com/office/word/2010/wordprocessingGroup" xmlns:wpi="http://schemas.microsoft.com/office/word/2010/wordprocessingInk" xmlns:wne="http://schemas.microsoft.com/office/word/2006/wordml" xmlns:wps="http://schemas.microsoft.com/office/word/2010/wordprocessingShape" mc:Ignorable="w14 w15 w16se w16cid w16 w16cex w16sdtdh wp14">
-  <w:comment w:id="101" w:author="Rita Giordano" w:date="2023-04-21T07:05:00Z" w:initials="">
+  <w:comment w:id="113" w:author="Rita Giordano" w:date="2023-04-21T07:05:00Z" w:initials="">
     <w:p>
       <w:pPr>
         <w:pStyle w:val="Default"/>
@@ -7196,7 +7335,7 @@
       </w:r>
     </w:p>
   </w:comment>
-  <w:comment w:id="102" w:author="David Keyes" w:date="2023-04-24T16:06:00Z" w:initials="DK">
+  <w:comment w:id="114" w:author="David Keyes" w:date="2023-04-24T16:06:00Z" w:initials="DK">
     <w:p>
       <w:r>
         <w:rPr>
@@ -7214,7 +7353,7 @@
       </w:r>
     </w:p>
   </w:comment>
-  <w:comment w:id="127" w:author="Rita Giordano" w:date="2023-04-21T07:14:00Z" w:initials="">
+  <w:comment w:id="141" w:author="Rita Giordano" w:date="2023-04-21T07:14:00Z" w:initials="">
     <w:p>
       <w:pPr>
         <w:pStyle w:val="Default"/>
@@ -7229,6 +7368,24 @@
           <w:rFonts w:eastAsia="Arial Unicode MS" w:cs="Arial Unicode MS"/>
         </w:rPr>
         <w:t>Could you add here to save as table_whole_numbers, please?</w:t>
+      </w:r>
+    </w:p>
+  </w:comment>
+  <w:comment w:id="150" w:author="David Keyes" w:date="2023-06-29T10:57:00Z" w:initials="DK">
+    <w:p>
+      <w:r>
+        <w:rPr>
+          <w:rStyle w:val="CommentReference"/>
+        </w:rPr>
+        <w:annotationRef/>
+      </w:r>
+      <w:r>
+        <w:rPr>
+          <w:color w:val="000000"/>
+          <w:sz w:val="20"/>
+          <w:szCs w:val="20"/>
+        </w:rPr>
+        <w:t>I changed this because the table doesn’t actually get reused so no point in having that line.</w:t>
       </w:r>
     </w:p>
   </w:comment>
@@ -7240,12 +7397,14 @@
   <w15:commentEx w15:paraId="42686DF6" w15:done="0"/>
   <w15:commentEx w15:paraId="2D392A7B" w15:paraIdParent="42686DF6" w15:done="0"/>
   <w15:commentEx w15:paraId="3F686784" w15:done="0"/>
+  <w15:commentEx w15:paraId="3ED191EE" w15:done="0"/>
 </w15:commentsEx>
 </file>
 
 <file path=word/commentsExtensible.xml><?xml version="1.0" encoding="utf-8"?>
 <w16cex:commentsExtensible xmlns:wpc="http://schemas.microsoft.com/office/word/2010/wordprocessingCanvas" xmlns:cx="http://schemas.microsoft.com/office/drawing/2014/chartex" xmlns:cx1="http://schemas.microsoft.com/office/drawing/2015/9/8/chartex" xmlns:cx2="http://schemas.microsoft.com/office/drawing/2015/10/21/chartex" xmlns:cx3="http://schemas.microsoft.com/office/drawing/2016/5/9/chartex" xmlns:cx4="http://schemas.microsoft.com/office/drawing/2016/5/10/chartex" xmlns:cx5="http://schemas.microsoft.com/office/drawing/2016/5/11/chartex" xmlns:cx6="http://schemas.microsoft.com/office/drawing/2016/5/12/chartex" xmlns:cx7="http://schemas.microsoft.com/office/drawing/2016/5/13/chartex" xmlns:cx8="http://schemas.microsoft.com/office/drawing/2016/5/14/chartex" xmlns:mc="http://schemas.openxmlformats.org/markup-compatibility/2006" xmlns:aink="http://schemas.microsoft.com/office/drawing/2016/ink" xmlns:am3d="http://schemas.microsoft.com/office/drawing/2017/model3d" xmlns:o="urn:schemas-microsoft-com:office:office" xmlns:oel="http://schemas.microsoft.com/office/2019/extlst" xmlns:r="http://schemas.openxmlformats.org/officeDocument/2006/relationships" xmlns:m="http://schemas.openxmlformats.org/officeDocument/2006/math" xmlns:v="urn:schemas-microsoft-com:vml" xmlns:wp14="http://schemas.microsoft.com/office/word/2010/wordprocessingDrawing" xmlns:wp="http://schemas.openxmlformats.org/drawingml/2006/wordprocessingDrawing" xmlns:w10="urn:schemas-microsoft-com:office:word" xmlns:w="http://schemas.openxmlformats.org/wordprocessingml/2006/main" xmlns:w14="http://schemas.microsoft.com/office/word/2010/wordml" xmlns:w15="http://schemas.microsoft.com/office/word/2012/wordml" xmlns:w16cex="http://schemas.microsoft.com/office/word/2018/wordml/cex" xmlns:w16cid="http://schemas.microsoft.com/office/word/2016/wordml/cid" xmlns:w16="http://schemas.microsoft.com/office/word/2018/wordml" xmlns:w16sdtdh="http://schemas.microsoft.com/office/word/2020/wordml/sdtdatahash" xmlns:w16se="http://schemas.microsoft.com/office/word/2015/wordml/symex" xmlns:wpg="http://schemas.microsoft.com/office/word/2010/wordprocessingGroup" xmlns:wpi="http://schemas.microsoft.com/office/word/2010/wordprocessingInk" xmlns:wne="http://schemas.microsoft.com/office/word/2006/wordml" xmlns:wps="http://schemas.microsoft.com/office/word/2010/wordprocessingShape" mc:Ignorable="w14 w15 w16se w16cid w16 w16cex w16sdtdh wp14">
   <w16cex:commentExtensible w16cex:durableId="27F1278F" w16cex:dateUtc="2023-04-24T23:06:00Z"/>
+  <w16cex:commentExtensible w16cex:durableId="2847E1FF" w16cex:dateUtc="2023-06-29T17:57:00Z"/>
 </w16cex:commentsExtensible>
 </file>
 
@@ -7254,6 +7413,7 @@
   <w16cid:commentId w16cid:paraId="42686DF6" w16cid:durableId="27ED33E0"/>
   <w16cid:commentId w16cid:paraId="2D392A7B" w16cid:durableId="27F1278F"/>
   <w16cid:commentId w16cid:paraId="3F686784" w16cid:durableId="27ED33E4"/>
+  <w16cid:commentId w16cid:paraId="3ED191EE" w16cid:durableId="2847E1FF"/>
 </w16cid:commentsIds>
 </file>
 
@@ -11387,7 +11547,6 @@
     <w:uiPriority w:val="1"/>
     <w:semiHidden/>
     <w:unhideWhenUsed/>
-    <w:rsid w:val="001472FE"/>
   </w:style>
   <w:style w:type="table" w:default="1" w:styleId="TableNormal">
     <w:name w:val="Normal Table"/>
@@ -11409,7 +11568,6 @@
     <w:uiPriority w:val="99"/>
     <w:semiHidden/>
     <w:unhideWhenUsed/>
-    <w:rsid w:val="001472FE"/>
   </w:style>
   <w:style w:type="character" w:styleId="Hyperlink">
     <w:name w:val="Hyperlink"/>

</xml_diff>